<commit_message>
Updating write-up (and Excel source) on competitiveness
</commit_message>
<xml_diff>
--- a/Writeup (in progress).docx
+++ b/Writeup (in progress).docx
@@ -27,13 +27,7 @@
         <w:rPr>
           <w:lang w:val="en-US"/>
         </w:rPr>
-        <w:t xml:space="preserve">## </w:t>
-      </w:r>
-      <w:r>
-        <w:rPr>
-          <w:lang w:val="en-US"/>
-        </w:rPr>
-        <w:t>by Number of Candidates</w:t>
+        <w:t>## by Number of Candidates</w:t>
       </w:r>
     </w:p>
     <w:p>
@@ -3796,6 +3790,7 @@
     </w:p>
     <w:p>
       <w:pPr>
+        <w:outlineLvl w:val="1"/>
         <w:rPr>
           <w:lang w:val="en-US"/>
         </w:rPr>
@@ -3871,6 +3866,7 @@
     <w:p>
       <w:pPr>
         <w:keepNext/>
+        <w:outlineLvl w:val="2"/>
         <w:rPr>
           <w:lang w:val="en-US"/>
         </w:rPr>
@@ -3880,6 +3876,20 @@
           <w:lang w:val="en-US"/>
         </w:rPr>
         <w:lastRenderedPageBreak/>
+        <w:t>### Breakdown by Level of Government</w:t>
+      </w:r>
+    </w:p>
+    <w:p>
+      <w:pPr>
+        <w:keepNext/>
+        <w:rPr>
+          <w:lang w:val="en-US"/>
+        </w:rPr>
+      </w:pPr>
+      <w:r>
+        <w:rPr>
+          <w:lang w:val="en-US"/>
+        </w:rPr>
         <w:t>Elections at the federal level had a slightly bigger margin, while elections at the state level had a slightly smaller margin:</w:t>
       </w:r>
     </w:p>
@@ -3913,6 +3923,27 @@
             </a:graphic>
           </wp:inline>
         </w:drawing>
+      </w:r>
+    </w:p>
+    <w:p>
+      <w:pPr>
+        <w:keepNext/>
+        <w:outlineLvl w:val="2"/>
+        <w:rPr>
+          <w:lang w:val="en-US"/>
+        </w:rPr>
+      </w:pPr>
+      <w:r>
+        <w:rPr>
+          <w:lang w:val="en-US"/>
+        </w:rPr>
+        <w:t xml:space="preserve">### Breakdown by </w:t>
+      </w:r>
+      <w:r>
+        <w:rPr>
+          <w:lang w:val="en-US"/>
+        </w:rPr>
+        <w:t>Type of Position</w:t>
       </w:r>
     </w:p>
     <w:p>
@@ -3970,19 +4001,2630 @@
         <w:rPr>
           <w:lang w:val="en-US"/>
         </w:rPr>
-        <w:t>/*</w:t>
+        <w:t>These margins were practically the same in rural and urban jurisdictions, showing 3% difference or less.</w:t>
+      </w:r>
+    </w:p>
+    <w:p>
+      <w:pPr>
+        <w:rPr>
+          <w:lang w:val="en-US"/>
+        </w:rPr>
+      </w:pPr>
+      <w:r>
+        <w:rPr>
+          <w:lang w:val="en-US"/>
+        </w:rPr>
+        <w:t>Certain positions within these types show considerable variance from the average, but this is always in cases where there are far fewer elections in the data set</w:t>
       </w:r>
       <w:r>
         <w:rPr>
           <w:lang w:val="en-US"/>
         </w:rPr>
-        <w:t>--</w:t>
+        <w:t>, meaning no conclusions can be drawn.</w:t>
+      </w:r>
+    </w:p>
+    <w:p>
+      <w:pPr>
+        <w:outlineLvl w:val="2"/>
+        <w:rPr>
+          <w:lang w:val="en-US"/>
+        </w:rPr>
+      </w:pPr>
+      <w:r>
+        <w:rPr>
+          <w:lang w:val="en-US"/>
+        </w:rPr>
+        <w:t xml:space="preserve">### </w:t>
       </w:r>
       <w:r>
         <w:rPr>
           <w:lang w:val="en-US"/>
         </w:rPr>
-        <w:t xml:space="preserve"> Break down by position</w:t>
+        <w:t>Least Competitive Races</w:t>
+      </w:r>
+    </w:p>
+    <w:p>
+      <w:pPr>
+        <w:rPr>
+          <w:lang w:val="en-US"/>
+        </w:rPr>
+      </w:pPr>
+      <w:r>
+        <w:rPr>
+          <w:lang w:val="en-US"/>
+        </w:rPr>
+        <w:lastRenderedPageBreak/>
+        <w:t>The races with the biggest margins of victory were all at the local level</w:t>
+      </w:r>
+      <w:r>
+        <w:rPr>
+          <w:lang w:val="en-US"/>
+        </w:rPr>
+        <w:t>, and six of those ten were for Chief of Police:</w:t>
+      </w:r>
+    </w:p>
+    <w:tbl>
+      <w:tblPr>
+        <w:tblW w:w="9648" w:type="dxa"/>
+        <w:tblLook w:val="04A0" w:firstRow="1" w:lastRow="0" w:firstColumn="1" w:lastColumn="0" w:noHBand="0" w:noVBand="1"/>
+      </w:tblPr>
+      <w:tblGrid>
+        <w:gridCol w:w="5472"/>
+        <w:gridCol w:w="1872"/>
+        <w:gridCol w:w="2304"/>
+      </w:tblGrid>
+      <w:tr>
+        <w:trPr>
+          <w:trHeight w:val="290"/>
+        </w:trPr>
+        <w:tc>
+          <w:tcPr>
+            <w:tcW w:w="5472" w:type="dxa"/>
+            <w:tcBorders>
+              <w:top w:val="single" w:sz="4" w:space="0" w:color="auto"/>
+              <w:left w:val="single" w:sz="4" w:space="0" w:color="auto"/>
+              <w:bottom w:val="single" w:sz="4" w:space="0" w:color="8EA9DB"/>
+              <w:right w:val="nil"/>
+            </w:tcBorders>
+            <w:shd w:val="clear" w:color="D9E1F2" w:fill="D9E1F2"/>
+            <w:noWrap/>
+            <w:vAlign w:val="bottom"/>
+            <w:hideMark/>
+          </w:tcPr>
+          <w:p>
+            <w:pPr>
+              <w:spacing w:after="0" w:line="240" w:lineRule="auto"/>
+              <w:rPr>
+                <w:rFonts w:ascii="Calibri" w:eastAsia="Times New Roman" w:hAnsi="Calibri" w:cs="Calibri"/>
+                <w:b/>
+                <w:bCs/>
+                <w:color w:val="000000"/>
+                <w:lang w:val="en-US"/>
+              </w:rPr>
+            </w:pPr>
+            <w:r>
+              <w:rPr>
+                <w:rFonts w:ascii="Calibri" w:eastAsia="Times New Roman" w:hAnsi="Calibri" w:cs="Calibri"/>
+                <w:b/>
+                <w:bCs/>
+                <w:color w:val="000000"/>
+                <w:lang w:val="en-US"/>
+              </w:rPr>
+              <w:t>Position</w:t>
+            </w:r>
+          </w:p>
+        </w:tc>
+        <w:tc>
+          <w:tcPr>
+            <w:tcW w:w="1872" w:type="dxa"/>
+            <w:tcBorders>
+              <w:top w:val="single" w:sz="4" w:space="0" w:color="auto"/>
+              <w:left w:val="nil"/>
+              <w:bottom w:val="single" w:sz="4" w:space="0" w:color="8EA9DB"/>
+              <w:right w:val="nil"/>
+            </w:tcBorders>
+            <w:shd w:val="clear" w:color="D9E1F2" w:fill="D9E1F2"/>
+            <w:noWrap/>
+            <w:vAlign w:val="center"/>
+            <w:hideMark/>
+          </w:tcPr>
+          <w:p>
+            <w:pPr>
+              <w:spacing w:after="0" w:line="240" w:lineRule="auto"/>
+              <w:jc w:val="center"/>
+              <w:rPr>
+                <w:rFonts w:ascii="Calibri" w:eastAsia="Times New Roman" w:hAnsi="Calibri" w:cs="Calibri"/>
+                <w:b/>
+                <w:bCs/>
+                <w:color w:val="000000"/>
+                <w:lang w:val="en-US"/>
+              </w:rPr>
+            </w:pPr>
+            <w:r>
+              <w:rPr>
+                <w:rFonts w:ascii="Calibri" w:eastAsia="Times New Roman" w:hAnsi="Calibri" w:cs="Calibri"/>
+                <w:b/>
+                <w:bCs/>
+                <w:color w:val="000000"/>
+                <w:lang w:val="en-US"/>
+              </w:rPr>
+              <w:t>Margin of Victory</w:t>
+            </w:r>
+          </w:p>
+        </w:tc>
+        <w:tc>
+          <w:tcPr>
+            <w:tcW w:w="2304" w:type="dxa"/>
+            <w:tcBorders>
+              <w:top w:val="single" w:sz="4" w:space="0" w:color="auto"/>
+              <w:left w:val="nil"/>
+              <w:bottom w:val="single" w:sz="4" w:space="0" w:color="8EA9DB"/>
+              <w:right w:val="single" w:sz="4" w:space="0" w:color="auto"/>
+            </w:tcBorders>
+            <w:shd w:val="clear" w:color="D9E1F2" w:fill="D9E1F2"/>
+            <w:noWrap/>
+            <w:vAlign w:val="center"/>
+            <w:hideMark/>
+          </w:tcPr>
+          <w:p>
+            <w:pPr>
+              <w:spacing w:after="0" w:line="240" w:lineRule="auto"/>
+              <w:jc w:val="center"/>
+              <w:rPr>
+                <w:rFonts w:ascii="Calibri" w:eastAsia="Times New Roman" w:hAnsi="Calibri" w:cs="Calibri"/>
+                <w:b/>
+                <w:bCs/>
+                <w:color w:val="000000"/>
+                <w:lang w:val="en-US"/>
+              </w:rPr>
+            </w:pPr>
+            <w:r>
+              <w:rPr>
+                <w:rFonts w:ascii="Calibri" w:eastAsia="Times New Roman" w:hAnsi="Calibri" w:cs="Calibri"/>
+                <w:b/>
+                <w:bCs/>
+                <w:color w:val="000000"/>
+                <w:lang w:val="en-US"/>
+              </w:rPr>
+              <w:t>Number of Candidates</w:t>
+            </w:r>
+          </w:p>
+        </w:tc>
+      </w:tr>
+      <w:tr>
+        <w:trPr>
+          <w:trHeight w:val="290"/>
+        </w:trPr>
+        <w:tc>
+          <w:tcPr>
+            <w:tcW w:w="5472" w:type="dxa"/>
+            <w:tcBorders>
+              <w:top w:val="nil"/>
+              <w:left w:val="single" w:sz="4" w:space="0" w:color="auto"/>
+              <w:bottom w:val="nil"/>
+              <w:right w:val="nil"/>
+            </w:tcBorders>
+            <w:shd w:val="clear" w:color="auto" w:fill="auto"/>
+            <w:noWrap/>
+            <w:vAlign w:val="bottom"/>
+            <w:hideMark/>
+          </w:tcPr>
+          <w:p>
+            <w:pPr>
+              <w:spacing w:after="0" w:line="240" w:lineRule="auto"/>
+              <w:rPr>
+                <w:rFonts w:ascii="Calibri" w:eastAsia="Times New Roman" w:hAnsi="Calibri" w:cs="Calibri"/>
+                <w:color w:val="000000"/>
+                <w:lang w:val="en-US"/>
+              </w:rPr>
+            </w:pPr>
+            <w:r>
+              <w:rPr>
+                <w:rFonts w:ascii="Calibri" w:eastAsia="Times New Roman" w:hAnsi="Calibri" w:cs="Calibri"/>
+                <w:color w:val="000000"/>
+                <w:lang w:val="en-US"/>
+              </w:rPr>
+              <w:t>Mayor-Village of Pine Prairie-Evangeline (2016)</w:t>
+            </w:r>
+          </w:p>
+        </w:tc>
+        <w:tc>
+          <w:tcPr>
+            <w:tcW w:w="1872" w:type="dxa"/>
+            <w:tcBorders>
+              <w:top w:val="nil"/>
+              <w:left w:val="nil"/>
+              <w:bottom w:val="nil"/>
+              <w:right w:val="nil"/>
+            </w:tcBorders>
+            <w:shd w:val="clear" w:color="auto" w:fill="auto"/>
+            <w:noWrap/>
+            <w:vAlign w:val="center"/>
+            <w:hideMark/>
+          </w:tcPr>
+          <w:p>
+            <w:pPr>
+              <w:spacing w:after="0" w:line="240" w:lineRule="auto"/>
+              <w:jc w:val="center"/>
+              <w:rPr>
+                <w:rFonts w:ascii="Calibri" w:eastAsia="Times New Roman" w:hAnsi="Calibri" w:cs="Calibri"/>
+                <w:color w:val="000000"/>
+                <w:lang w:val="en-US"/>
+              </w:rPr>
+            </w:pPr>
+            <w:r>
+              <w:rPr>
+                <w:rFonts w:ascii="Calibri" w:eastAsia="Times New Roman" w:hAnsi="Calibri" w:cs="Calibri"/>
+                <w:color w:val="000000"/>
+                <w:lang w:val="en-US"/>
+              </w:rPr>
+              <w:t>88%</w:t>
+            </w:r>
+          </w:p>
+        </w:tc>
+        <w:tc>
+          <w:tcPr>
+            <w:tcW w:w="2304" w:type="dxa"/>
+            <w:tcBorders>
+              <w:top w:val="nil"/>
+              <w:left w:val="nil"/>
+              <w:bottom w:val="nil"/>
+              <w:right w:val="single" w:sz="4" w:space="0" w:color="auto"/>
+            </w:tcBorders>
+            <w:shd w:val="clear" w:color="auto" w:fill="auto"/>
+            <w:noWrap/>
+            <w:vAlign w:val="center"/>
+            <w:hideMark/>
+          </w:tcPr>
+          <w:p>
+            <w:pPr>
+              <w:spacing w:after="0" w:line="240" w:lineRule="auto"/>
+              <w:jc w:val="center"/>
+              <w:rPr>
+                <w:rFonts w:ascii="Calibri" w:eastAsia="Times New Roman" w:hAnsi="Calibri" w:cs="Calibri"/>
+                <w:color w:val="000000"/>
+                <w:lang w:val="en-US"/>
+              </w:rPr>
+            </w:pPr>
+            <w:r>
+              <w:rPr>
+                <w:rFonts w:ascii="Calibri" w:eastAsia="Times New Roman" w:hAnsi="Calibri" w:cs="Calibri"/>
+                <w:color w:val="000000"/>
+                <w:lang w:val="en-US"/>
+              </w:rPr>
+              <w:t>2</w:t>
+            </w:r>
+          </w:p>
+        </w:tc>
+      </w:tr>
+      <w:tr>
+        <w:trPr>
+          <w:trHeight w:val="290"/>
+        </w:trPr>
+        <w:tc>
+          <w:tcPr>
+            <w:tcW w:w="5472" w:type="dxa"/>
+            <w:tcBorders>
+              <w:top w:val="nil"/>
+              <w:left w:val="single" w:sz="4" w:space="0" w:color="auto"/>
+              <w:bottom w:val="nil"/>
+              <w:right w:val="nil"/>
+            </w:tcBorders>
+            <w:shd w:val="clear" w:color="auto" w:fill="FFF2CC" w:themeFill="accent4" w:themeFillTint="33"/>
+            <w:noWrap/>
+            <w:vAlign w:val="bottom"/>
+            <w:hideMark/>
+          </w:tcPr>
+          <w:p>
+            <w:pPr>
+              <w:spacing w:after="0" w:line="240" w:lineRule="auto"/>
+              <w:rPr>
+                <w:rFonts w:ascii="Calibri" w:eastAsia="Times New Roman" w:hAnsi="Calibri" w:cs="Calibri"/>
+                <w:color w:val="000000"/>
+                <w:lang w:val="en-US"/>
+              </w:rPr>
+            </w:pPr>
+            <w:r>
+              <w:rPr>
+                <w:rFonts w:ascii="Calibri" w:eastAsia="Times New Roman" w:hAnsi="Calibri" w:cs="Calibri"/>
+                <w:color w:val="000000"/>
+                <w:lang w:val="en-US"/>
+              </w:rPr>
+              <w:t>Chief of Police-Town of Marion-Union (2014)</w:t>
+            </w:r>
+          </w:p>
+        </w:tc>
+        <w:tc>
+          <w:tcPr>
+            <w:tcW w:w="1872" w:type="dxa"/>
+            <w:tcBorders>
+              <w:top w:val="nil"/>
+              <w:left w:val="nil"/>
+              <w:bottom w:val="nil"/>
+              <w:right w:val="nil"/>
+            </w:tcBorders>
+            <w:shd w:val="clear" w:color="auto" w:fill="FFF2CC" w:themeFill="accent4" w:themeFillTint="33"/>
+            <w:noWrap/>
+            <w:vAlign w:val="center"/>
+            <w:hideMark/>
+          </w:tcPr>
+          <w:p>
+            <w:pPr>
+              <w:spacing w:after="0" w:line="240" w:lineRule="auto"/>
+              <w:jc w:val="center"/>
+              <w:rPr>
+                <w:rFonts w:ascii="Calibri" w:eastAsia="Times New Roman" w:hAnsi="Calibri" w:cs="Calibri"/>
+                <w:color w:val="000000"/>
+                <w:lang w:val="en-US"/>
+              </w:rPr>
+            </w:pPr>
+            <w:r>
+              <w:rPr>
+                <w:rFonts w:ascii="Calibri" w:eastAsia="Times New Roman" w:hAnsi="Calibri" w:cs="Calibri"/>
+                <w:color w:val="000000"/>
+                <w:lang w:val="en-US"/>
+              </w:rPr>
+              <w:t>81%</w:t>
+            </w:r>
+          </w:p>
+        </w:tc>
+        <w:tc>
+          <w:tcPr>
+            <w:tcW w:w="2304" w:type="dxa"/>
+            <w:tcBorders>
+              <w:top w:val="nil"/>
+              <w:left w:val="nil"/>
+              <w:bottom w:val="nil"/>
+              <w:right w:val="single" w:sz="4" w:space="0" w:color="auto"/>
+            </w:tcBorders>
+            <w:shd w:val="clear" w:color="auto" w:fill="FFF2CC" w:themeFill="accent4" w:themeFillTint="33"/>
+            <w:noWrap/>
+            <w:vAlign w:val="center"/>
+            <w:hideMark/>
+          </w:tcPr>
+          <w:p>
+            <w:pPr>
+              <w:spacing w:after="0" w:line="240" w:lineRule="auto"/>
+              <w:jc w:val="center"/>
+              <w:rPr>
+                <w:rFonts w:ascii="Calibri" w:eastAsia="Times New Roman" w:hAnsi="Calibri" w:cs="Calibri"/>
+                <w:color w:val="000000"/>
+                <w:lang w:val="en-US"/>
+              </w:rPr>
+            </w:pPr>
+            <w:r>
+              <w:rPr>
+                <w:rFonts w:ascii="Calibri" w:eastAsia="Times New Roman" w:hAnsi="Calibri" w:cs="Calibri"/>
+                <w:color w:val="000000"/>
+                <w:lang w:val="en-US"/>
+              </w:rPr>
+              <w:t>2</w:t>
+            </w:r>
+          </w:p>
+        </w:tc>
+      </w:tr>
+      <w:tr>
+        <w:trPr>
+          <w:trHeight w:val="290"/>
+        </w:trPr>
+        <w:tc>
+          <w:tcPr>
+            <w:tcW w:w="5472" w:type="dxa"/>
+            <w:tcBorders>
+              <w:top w:val="nil"/>
+              <w:left w:val="single" w:sz="4" w:space="0" w:color="auto"/>
+              <w:bottom w:val="nil"/>
+              <w:right w:val="nil"/>
+            </w:tcBorders>
+            <w:shd w:val="clear" w:color="auto" w:fill="FFF2CC" w:themeFill="accent4" w:themeFillTint="33"/>
+            <w:noWrap/>
+            <w:vAlign w:val="bottom"/>
+            <w:hideMark/>
+          </w:tcPr>
+          <w:p>
+            <w:pPr>
+              <w:spacing w:after="0" w:line="240" w:lineRule="auto"/>
+              <w:rPr>
+                <w:rFonts w:ascii="Calibri" w:eastAsia="Times New Roman" w:hAnsi="Calibri" w:cs="Calibri"/>
+                <w:color w:val="000000"/>
+                <w:lang w:val="en-US"/>
+              </w:rPr>
+            </w:pPr>
+            <w:r>
+              <w:rPr>
+                <w:rFonts w:ascii="Calibri" w:eastAsia="Times New Roman" w:hAnsi="Calibri" w:cs="Calibri"/>
+                <w:color w:val="000000"/>
+                <w:lang w:val="en-US"/>
+              </w:rPr>
+              <w:t>Chief of Police-Town of Chatham-Jackson (2016)</w:t>
+            </w:r>
+          </w:p>
+        </w:tc>
+        <w:tc>
+          <w:tcPr>
+            <w:tcW w:w="1872" w:type="dxa"/>
+            <w:tcBorders>
+              <w:top w:val="nil"/>
+              <w:left w:val="nil"/>
+              <w:bottom w:val="nil"/>
+              <w:right w:val="nil"/>
+            </w:tcBorders>
+            <w:shd w:val="clear" w:color="auto" w:fill="FFF2CC" w:themeFill="accent4" w:themeFillTint="33"/>
+            <w:noWrap/>
+            <w:vAlign w:val="center"/>
+            <w:hideMark/>
+          </w:tcPr>
+          <w:p>
+            <w:pPr>
+              <w:spacing w:after="0" w:line="240" w:lineRule="auto"/>
+              <w:jc w:val="center"/>
+              <w:rPr>
+                <w:rFonts w:ascii="Calibri" w:eastAsia="Times New Roman" w:hAnsi="Calibri" w:cs="Calibri"/>
+                <w:color w:val="000000"/>
+                <w:lang w:val="en-US"/>
+              </w:rPr>
+            </w:pPr>
+            <w:r>
+              <w:rPr>
+                <w:rFonts w:ascii="Calibri" w:eastAsia="Times New Roman" w:hAnsi="Calibri" w:cs="Calibri"/>
+                <w:color w:val="000000"/>
+                <w:lang w:val="en-US"/>
+              </w:rPr>
+              <w:t>78%</w:t>
+            </w:r>
+          </w:p>
+        </w:tc>
+        <w:tc>
+          <w:tcPr>
+            <w:tcW w:w="2304" w:type="dxa"/>
+            <w:tcBorders>
+              <w:top w:val="nil"/>
+              <w:left w:val="nil"/>
+              <w:bottom w:val="nil"/>
+              <w:right w:val="single" w:sz="4" w:space="0" w:color="auto"/>
+            </w:tcBorders>
+            <w:shd w:val="clear" w:color="auto" w:fill="FFF2CC" w:themeFill="accent4" w:themeFillTint="33"/>
+            <w:noWrap/>
+            <w:vAlign w:val="center"/>
+            <w:hideMark/>
+          </w:tcPr>
+          <w:p>
+            <w:pPr>
+              <w:spacing w:after="0" w:line="240" w:lineRule="auto"/>
+              <w:jc w:val="center"/>
+              <w:rPr>
+                <w:rFonts w:ascii="Calibri" w:eastAsia="Times New Roman" w:hAnsi="Calibri" w:cs="Calibri"/>
+                <w:color w:val="000000"/>
+                <w:lang w:val="en-US"/>
+              </w:rPr>
+            </w:pPr>
+            <w:r>
+              <w:rPr>
+                <w:rFonts w:ascii="Calibri" w:eastAsia="Times New Roman" w:hAnsi="Calibri" w:cs="Calibri"/>
+                <w:color w:val="000000"/>
+                <w:lang w:val="en-US"/>
+              </w:rPr>
+              <w:t>4</w:t>
+            </w:r>
+          </w:p>
+        </w:tc>
+      </w:tr>
+      <w:tr>
+        <w:trPr>
+          <w:trHeight w:val="290"/>
+        </w:trPr>
+        <w:tc>
+          <w:tcPr>
+            <w:tcW w:w="5472" w:type="dxa"/>
+            <w:tcBorders>
+              <w:top w:val="nil"/>
+              <w:left w:val="single" w:sz="4" w:space="0" w:color="auto"/>
+              <w:bottom w:val="nil"/>
+              <w:right w:val="nil"/>
+            </w:tcBorders>
+            <w:shd w:val="clear" w:color="auto" w:fill="auto"/>
+            <w:noWrap/>
+            <w:vAlign w:val="bottom"/>
+            <w:hideMark/>
+          </w:tcPr>
+          <w:p>
+            <w:pPr>
+              <w:spacing w:after="0" w:line="240" w:lineRule="auto"/>
+              <w:rPr>
+                <w:rFonts w:ascii="Calibri" w:eastAsia="Times New Roman" w:hAnsi="Calibri" w:cs="Calibri"/>
+                <w:color w:val="000000"/>
+                <w:lang w:val="en-US"/>
+              </w:rPr>
+            </w:pPr>
+            <w:r>
+              <w:rPr>
+                <w:rFonts w:ascii="Calibri" w:eastAsia="Times New Roman" w:hAnsi="Calibri" w:cs="Calibri"/>
+                <w:color w:val="000000"/>
+                <w:lang w:val="en-US"/>
+              </w:rPr>
+              <w:t>Constable(s)-Justice of the Peace Ward 7-Vermilion (2014)</w:t>
+            </w:r>
+          </w:p>
+        </w:tc>
+        <w:tc>
+          <w:tcPr>
+            <w:tcW w:w="1872" w:type="dxa"/>
+            <w:tcBorders>
+              <w:top w:val="nil"/>
+              <w:left w:val="nil"/>
+              <w:bottom w:val="nil"/>
+              <w:right w:val="nil"/>
+            </w:tcBorders>
+            <w:shd w:val="clear" w:color="auto" w:fill="auto"/>
+            <w:noWrap/>
+            <w:vAlign w:val="center"/>
+            <w:hideMark/>
+          </w:tcPr>
+          <w:p>
+            <w:pPr>
+              <w:spacing w:after="0" w:line="240" w:lineRule="auto"/>
+              <w:jc w:val="center"/>
+              <w:rPr>
+                <w:rFonts w:ascii="Calibri" w:eastAsia="Times New Roman" w:hAnsi="Calibri" w:cs="Calibri"/>
+                <w:color w:val="000000"/>
+                <w:lang w:val="en-US"/>
+              </w:rPr>
+            </w:pPr>
+            <w:r>
+              <w:rPr>
+                <w:rFonts w:ascii="Calibri" w:eastAsia="Times New Roman" w:hAnsi="Calibri" w:cs="Calibri"/>
+                <w:color w:val="000000"/>
+                <w:lang w:val="en-US"/>
+              </w:rPr>
+              <w:t>76%</w:t>
+            </w:r>
+          </w:p>
+        </w:tc>
+        <w:tc>
+          <w:tcPr>
+            <w:tcW w:w="2304" w:type="dxa"/>
+            <w:tcBorders>
+              <w:top w:val="nil"/>
+              <w:left w:val="nil"/>
+              <w:bottom w:val="nil"/>
+              <w:right w:val="single" w:sz="4" w:space="0" w:color="auto"/>
+            </w:tcBorders>
+            <w:shd w:val="clear" w:color="auto" w:fill="auto"/>
+            <w:noWrap/>
+            <w:vAlign w:val="center"/>
+            <w:hideMark/>
+          </w:tcPr>
+          <w:p>
+            <w:pPr>
+              <w:spacing w:after="0" w:line="240" w:lineRule="auto"/>
+              <w:jc w:val="center"/>
+              <w:rPr>
+                <w:rFonts w:ascii="Calibri" w:eastAsia="Times New Roman" w:hAnsi="Calibri" w:cs="Calibri"/>
+                <w:color w:val="000000"/>
+                <w:lang w:val="en-US"/>
+              </w:rPr>
+            </w:pPr>
+            <w:r>
+              <w:rPr>
+                <w:rFonts w:ascii="Calibri" w:eastAsia="Times New Roman" w:hAnsi="Calibri" w:cs="Calibri"/>
+                <w:color w:val="000000"/>
+                <w:lang w:val="en-US"/>
+              </w:rPr>
+              <w:t>2</w:t>
+            </w:r>
+          </w:p>
+        </w:tc>
+      </w:tr>
+      <w:tr>
+        <w:trPr>
+          <w:trHeight w:val="290"/>
+        </w:trPr>
+        <w:tc>
+          <w:tcPr>
+            <w:tcW w:w="5472" w:type="dxa"/>
+            <w:tcBorders>
+              <w:top w:val="nil"/>
+              <w:left w:val="single" w:sz="4" w:space="0" w:color="auto"/>
+              <w:bottom w:val="nil"/>
+              <w:right w:val="nil"/>
+            </w:tcBorders>
+            <w:shd w:val="clear" w:color="auto" w:fill="FFF2CC" w:themeFill="accent4" w:themeFillTint="33"/>
+            <w:noWrap/>
+            <w:vAlign w:val="bottom"/>
+            <w:hideMark/>
+          </w:tcPr>
+          <w:p>
+            <w:pPr>
+              <w:spacing w:after="0" w:line="240" w:lineRule="auto"/>
+              <w:rPr>
+                <w:rFonts w:ascii="Calibri" w:eastAsia="Times New Roman" w:hAnsi="Calibri" w:cs="Calibri"/>
+                <w:color w:val="000000"/>
+                <w:lang w:val="en-US"/>
+              </w:rPr>
+            </w:pPr>
+            <w:r>
+              <w:rPr>
+                <w:rFonts w:ascii="Calibri" w:eastAsia="Times New Roman" w:hAnsi="Calibri" w:cs="Calibri"/>
+                <w:color w:val="000000"/>
+                <w:lang w:val="en-US"/>
+              </w:rPr>
+              <w:t>Chief of Police-Town of Gramercy-St. James (2014)</w:t>
+            </w:r>
+          </w:p>
+        </w:tc>
+        <w:tc>
+          <w:tcPr>
+            <w:tcW w:w="1872" w:type="dxa"/>
+            <w:tcBorders>
+              <w:top w:val="nil"/>
+              <w:left w:val="nil"/>
+              <w:bottom w:val="nil"/>
+              <w:right w:val="nil"/>
+            </w:tcBorders>
+            <w:shd w:val="clear" w:color="auto" w:fill="FFF2CC" w:themeFill="accent4" w:themeFillTint="33"/>
+            <w:noWrap/>
+            <w:vAlign w:val="center"/>
+            <w:hideMark/>
+          </w:tcPr>
+          <w:p>
+            <w:pPr>
+              <w:spacing w:after="0" w:line="240" w:lineRule="auto"/>
+              <w:jc w:val="center"/>
+              <w:rPr>
+                <w:rFonts w:ascii="Calibri" w:eastAsia="Times New Roman" w:hAnsi="Calibri" w:cs="Calibri"/>
+                <w:color w:val="000000"/>
+                <w:lang w:val="en-US"/>
+              </w:rPr>
+            </w:pPr>
+            <w:r>
+              <w:rPr>
+                <w:rFonts w:ascii="Calibri" w:eastAsia="Times New Roman" w:hAnsi="Calibri" w:cs="Calibri"/>
+                <w:color w:val="000000"/>
+                <w:lang w:val="en-US"/>
+              </w:rPr>
+              <w:t>75%</w:t>
+            </w:r>
+          </w:p>
+        </w:tc>
+        <w:tc>
+          <w:tcPr>
+            <w:tcW w:w="2304" w:type="dxa"/>
+            <w:tcBorders>
+              <w:top w:val="nil"/>
+              <w:left w:val="nil"/>
+              <w:bottom w:val="nil"/>
+              <w:right w:val="single" w:sz="4" w:space="0" w:color="auto"/>
+            </w:tcBorders>
+            <w:shd w:val="clear" w:color="auto" w:fill="FFF2CC" w:themeFill="accent4" w:themeFillTint="33"/>
+            <w:noWrap/>
+            <w:vAlign w:val="center"/>
+            <w:hideMark/>
+          </w:tcPr>
+          <w:p>
+            <w:pPr>
+              <w:spacing w:after="0" w:line="240" w:lineRule="auto"/>
+              <w:jc w:val="center"/>
+              <w:rPr>
+                <w:rFonts w:ascii="Calibri" w:eastAsia="Times New Roman" w:hAnsi="Calibri" w:cs="Calibri"/>
+                <w:color w:val="000000"/>
+                <w:lang w:val="en-US"/>
+              </w:rPr>
+            </w:pPr>
+            <w:r>
+              <w:rPr>
+                <w:rFonts w:ascii="Calibri" w:eastAsia="Times New Roman" w:hAnsi="Calibri" w:cs="Calibri"/>
+                <w:color w:val="000000"/>
+                <w:lang w:val="en-US"/>
+              </w:rPr>
+              <w:t>2</w:t>
+            </w:r>
+          </w:p>
+        </w:tc>
+      </w:tr>
+      <w:tr>
+        <w:trPr>
+          <w:trHeight w:val="290"/>
+        </w:trPr>
+        <w:tc>
+          <w:tcPr>
+            <w:tcW w:w="5472" w:type="dxa"/>
+            <w:tcBorders>
+              <w:top w:val="nil"/>
+              <w:left w:val="single" w:sz="4" w:space="0" w:color="auto"/>
+              <w:bottom w:val="nil"/>
+              <w:right w:val="nil"/>
+            </w:tcBorders>
+            <w:shd w:val="clear" w:color="auto" w:fill="FFF2CC" w:themeFill="accent4" w:themeFillTint="33"/>
+            <w:noWrap/>
+            <w:vAlign w:val="bottom"/>
+            <w:hideMark/>
+          </w:tcPr>
+          <w:p>
+            <w:pPr>
+              <w:spacing w:after="0" w:line="240" w:lineRule="auto"/>
+              <w:rPr>
+                <w:rFonts w:ascii="Calibri" w:eastAsia="Times New Roman" w:hAnsi="Calibri" w:cs="Calibri"/>
+                <w:color w:val="000000"/>
+                <w:lang w:val="en-US"/>
+              </w:rPr>
+            </w:pPr>
+            <w:r>
+              <w:rPr>
+                <w:rFonts w:ascii="Calibri" w:eastAsia="Times New Roman" w:hAnsi="Calibri" w:cs="Calibri"/>
+                <w:color w:val="000000"/>
+                <w:lang w:val="en-US"/>
+              </w:rPr>
+              <w:t>Chief of Police-Village of Converse-Sabine (2016)</w:t>
+            </w:r>
+          </w:p>
+        </w:tc>
+        <w:tc>
+          <w:tcPr>
+            <w:tcW w:w="1872" w:type="dxa"/>
+            <w:tcBorders>
+              <w:top w:val="nil"/>
+              <w:left w:val="nil"/>
+              <w:bottom w:val="nil"/>
+              <w:right w:val="nil"/>
+            </w:tcBorders>
+            <w:shd w:val="clear" w:color="auto" w:fill="FFF2CC" w:themeFill="accent4" w:themeFillTint="33"/>
+            <w:noWrap/>
+            <w:vAlign w:val="center"/>
+            <w:hideMark/>
+          </w:tcPr>
+          <w:p>
+            <w:pPr>
+              <w:spacing w:after="0" w:line="240" w:lineRule="auto"/>
+              <w:jc w:val="center"/>
+              <w:rPr>
+                <w:rFonts w:ascii="Calibri" w:eastAsia="Times New Roman" w:hAnsi="Calibri" w:cs="Calibri"/>
+                <w:color w:val="000000"/>
+                <w:lang w:val="en-US"/>
+              </w:rPr>
+            </w:pPr>
+            <w:r>
+              <w:rPr>
+                <w:rFonts w:ascii="Calibri" w:eastAsia="Times New Roman" w:hAnsi="Calibri" w:cs="Calibri"/>
+                <w:color w:val="000000"/>
+                <w:lang w:val="en-US"/>
+              </w:rPr>
+              <w:t>74%</w:t>
+            </w:r>
+          </w:p>
+        </w:tc>
+        <w:tc>
+          <w:tcPr>
+            <w:tcW w:w="2304" w:type="dxa"/>
+            <w:tcBorders>
+              <w:top w:val="nil"/>
+              <w:left w:val="nil"/>
+              <w:bottom w:val="nil"/>
+              <w:right w:val="single" w:sz="4" w:space="0" w:color="auto"/>
+            </w:tcBorders>
+            <w:shd w:val="clear" w:color="auto" w:fill="FFF2CC" w:themeFill="accent4" w:themeFillTint="33"/>
+            <w:noWrap/>
+            <w:vAlign w:val="center"/>
+            <w:hideMark/>
+          </w:tcPr>
+          <w:p>
+            <w:pPr>
+              <w:spacing w:after="0" w:line="240" w:lineRule="auto"/>
+              <w:jc w:val="center"/>
+              <w:rPr>
+                <w:rFonts w:ascii="Calibri" w:eastAsia="Times New Roman" w:hAnsi="Calibri" w:cs="Calibri"/>
+                <w:color w:val="000000"/>
+                <w:lang w:val="en-US"/>
+              </w:rPr>
+            </w:pPr>
+            <w:r>
+              <w:rPr>
+                <w:rFonts w:ascii="Calibri" w:eastAsia="Times New Roman" w:hAnsi="Calibri" w:cs="Calibri"/>
+                <w:color w:val="000000"/>
+                <w:lang w:val="en-US"/>
+              </w:rPr>
+              <w:t>2</w:t>
+            </w:r>
+          </w:p>
+        </w:tc>
+      </w:tr>
+      <w:tr>
+        <w:trPr>
+          <w:trHeight w:val="290"/>
+        </w:trPr>
+        <w:tc>
+          <w:tcPr>
+            <w:tcW w:w="5472" w:type="dxa"/>
+            <w:tcBorders>
+              <w:top w:val="nil"/>
+              <w:left w:val="single" w:sz="4" w:space="0" w:color="auto"/>
+              <w:bottom w:val="nil"/>
+              <w:right w:val="nil"/>
+            </w:tcBorders>
+            <w:shd w:val="clear" w:color="auto" w:fill="FFF2CC" w:themeFill="accent4" w:themeFillTint="33"/>
+            <w:noWrap/>
+            <w:vAlign w:val="bottom"/>
+            <w:hideMark/>
+          </w:tcPr>
+          <w:p>
+            <w:pPr>
+              <w:spacing w:after="0" w:line="240" w:lineRule="auto"/>
+              <w:rPr>
+                <w:rFonts w:ascii="Calibri" w:eastAsia="Times New Roman" w:hAnsi="Calibri" w:cs="Calibri"/>
+                <w:color w:val="000000"/>
+                <w:lang w:val="en-US"/>
+              </w:rPr>
+            </w:pPr>
+            <w:r>
+              <w:rPr>
+                <w:rFonts w:ascii="Calibri" w:eastAsia="Times New Roman" w:hAnsi="Calibri" w:cs="Calibri"/>
+                <w:color w:val="000000"/>
+                <w:lang w:val="en-US"/>
+              </w:rPr>
+              <w:t>Chief of Police-Village of Pine Prairie-Evangeline (2016)</w:t>
+            </w:r>
+          </w:p>
+        </w:tc>
+        <w:tc>
+          <w:tcPr>
+            <w:tcW w:w="1872" w:type="dxa"/>
+            <w:tcBorders>
+              <w:top w:val="nil"/>
+              <w:left w:val="nil"/>
+              <w:bottom w:val="nil"/>
+              <w:right w:val="nil"/>
+            </w:tcBorders>
+            <w:shd w:val="clear" w:color="auto" w:fill="FFF2CC" w:themeFill="accent4" w:themeFillTint="33"/>
+            <w:noWrap/>
+            <w:vAlign w:val="center"/>
+            <w:hideMark/>
+          </w:tcPr>
+          <w:p>
+            <w:pPr>
+              <w:spacing w:after="0" w:line="240" w:lineRule="auto"/>
+              <w:jc w:val="center"/>
+              <w:rPr>
+                <w:rFonts w:ascii="Calibri" w:eastAsia="Times New Roman" w:hAnsi="Calibri" w:cs="Calibri"/>
+                <w:color w:val="000000"/>
+                <w:lang w:val="en-US"/>
+              </w:rPr>
+            </w:pPr>
+            <w:r>
+              <w:rPr>
+                <w:rFonts w:ascii="Calibri" w:eastAsia="Times New Roman" w:hAnsi="Calibri" w:cs="Calibri"/>
+                <w:color w:val="000000"/>
+                <w:lang w:val="en-US"/>
+              </w:rPr>
+              <w:t>74%</w:t>
+            </w:r>
+          </w:p>
+        </w:tc>
+        <w:tc>
+          <w:tcPr>
+            <w:tcW w:w="2304" w:type="dxa"/>
+            <w:tcBorders>
+              <w:top w:val="nil"/>
+              <w:left w:val="nil"/>
+              <w:bottom w:val="nil"/>
+              <w:right w:val="single" w:sz="4" w:space="0" w:color="auto"/>
+            </w:tcBorders>
+            <w:shd w:val="clear" w:color="auto" w:fill="FFF2CC" w:themeFill="accent4" w:themeFillTint="33"/>
+            <w:noWrap/>
+            <w:vAlign w:val="center"/>
+            <w:hideMark/>
+          </w:tcPr>
+          <w:p>
+            <w:pPr>
+              <w:spacing w:after="0" w:line="240" w:lineRule="auto"/>
+              <w:jc w:val="center"/>
+              <w:rPr>
+                <w:rFonts w:ascii="Calibri" w:eastAsia="Times New Roman" w:hAnsi="Calibri" w:cs="Calibri"/>
+                <w:color w:val="000000"/>
+                <w:lang w:val="en-US"/>
+              </w:rPr>
+            </w:pPr>
+            <w:r>
+              <w:rPr>
+                <w:rFonts w:ascii="Calibri" w:eastAsia="Times New Roman" w:hAnsi="Calibri" w:cs="Calibri"/>
+                <w:color w:val="000000"/>
+                <w:lang w:val="en-US"/>
+              </w:rPr>
+              <w:t>2</w:t>
+            </w:r>
+          </w:p>
+        </w:tc>
+      </w:tr>
+      <w:tr>
+        <w:trPr>
+          <w:trHeight w:val="290"/>
+        </w:trPr>
+        <w:tc>
+          <w:tcPr>
+            <w:tcW w:w="5472" w:type="dxa"/>
+            <w:tcBorders>
+              <w:top w:val="nil"/>
+              <w:left w:val="single" w:sz="4" w:space="0" w:color="auto"/>
+              <w:bottom w:val="nil"/>
+              <w:right w:val="nil"/>
+            </w:tcBorders>
+            <w:shd w:val="clear" w:color="auto" w:fill="auto"/>
+            <w:noWrap/>
+            <w:vAlign w:val="bottom"/>
+            <w:hideMark/>
+          </w:tcPr>
+          <w:p>
+            <w:pPr>
+              <w:spacing w:after="0" w:line="240" w:lineRule="auto"/>
+              <w:rPr>
+                <w:rFonts w:ascii="Calibri" w:eastAsia="Times New Roman" w:hAnsi="Calibri" w:cs="Calibri"/>
+                <w:color w:val="000000"/>
+                <w:lang w:val="en-US"/>
+              </w:rPr>
+            </w:pPr>
+            <w:r>
+              <w:rPr>
+                <w:rFonts w:ascii="Calibri" w:eastAsia="Times New Roman" w:hAnsi="Calibri" w:cs="Calibri"/>
+                <w:color w:val="000000"/>
+                <w:lang w:val="en-US"/>
+              </w:rPr>
+              <w:t>Selectman-District IV, City of Plaquemine-Iberville (2016)</w:t>
+            </w:r>
+          </w:p>
+        </w:tc>
+        <w:tc>
+          <w:tcPr>
+            <w:tcW w:w="1872" w:type="dxa"/>
+            <w:tcBorders>
+              <w:top w:val="nil"/>
+              <w:left w:val="nil"/>
+              <w:bottom w:val="nil"/>
+              <w:right w:val="nil"/>
+            </w:tcBorders>
+            <w:shd w:val="clear" w:color="auto" w:fill="auto"/>
+            <w:noWrap/>
+            <w:vAlign w:val="center"/>
+            <w:hideMark/>
+          </w:tcPr>
+          <w:p>
+            <w:pPr>
+              <w:spacing w:after="0" w:line="240" w:lineRule="auto"/>
+              <w:jc w:val="center"/>
+              <w:rPr>
+                <w:rFonts w:ascii="Calibri" w:eastAsia="Times New Roman" w:hAnsi="Calibri" w:cs="Calibri"/>
+                <w:color w:val="000000"/>
+                <w:lang w:val="en-US"/>
+              </w:rPr>
+            </w:pPr>
+            <w:r>
+              <w:rPr>
+                <w:rFonts w:ascii="Calibri" w:eastAsia="Times New Roman" w:hAnsi="Calibri" w:cs="Calibri"/>
+                <w:color w:val="000000"/>
+                <w:lang w:val="en-US"/>
+              </w:rPr>
+              <w:t>73%</w:t>
+            </w:r>
+          </w:p>
+        </w:tc>
+        <w:tc>
+          <w:tcPr>
+            <w:tcW w:w="2304" w:type="dxa"/>
+            <w:tcBorders>
+              <w:top w:val="nil"/>
+              <w:left w:val="nil"/>
+              <w:bottom w:val="nil"/>
+              <w:right w:val="single" w:sz="4" w:space="0" w:color="auto"/>
+            </w:tcBorders>
+            <w:shd w:val="clear" w:color="auto" w:fill="auto"/>
+            <w:noWrap/>
+            <w:vAlign w:val="center"/>
+            <w:hideMark/>
+          </w:tcPr>
+          <w:p>
+            <w:pPr>
+              <w:spacing w:after="0" w:line="240" w:lineRule="auto"/>
+              <w:jc w:val="center"/>
+              <w:rPr>
+                <w:rFonts w:ascii="Calibri" w:eastAsia="Times New Roman" w:hAnsi="Calibri" w:cs="Calibri"/>
+                <w:color w:val="000000"/>
+                <w:lang w:val="en-US"/>
+              </w:rPr>
+            </w:pPr>
+            <w:r>
+              <w:rPr>
+                <w:rFonts w:ascii="Calibri" w:eastAsia="Times New Roman" w:hAnsi="Calibri" w:cs="Calibri"/>
+                <w:color w:val="000000"/>
+                <w:lang w:val="en-US"/>
+              </w:rPr>
+              <w:t>2</w:t>
+            </w:r>
+          </w:p>
+        </w:tc>
+      </w:tr>
+      <w:tr>
+        <w:trPr>
+          <w:trHeight w:val="290"/>
+        </w:trPr>
+        <w:tc>
+          <w:tcPr>
+            <w:tcW w:w="5472" w:type="dxa"/>
+            <w:tcBorders>
+              <w:top w:val="nil"/>
+              <w:left w:val="single" w:sz="4" w:space="0" w:color="auto"/>
+              <w:bottom w:val="nil"/>
+              <w:right w:val="nil"/>
+            </w:tcBorders>
+            <w:shd w:val="clear" w:color="auto" w:fill="FFF2CC" w:themeFill="accent4" w:themeFillTint="33"/>
+            <w:noWrap/>
+            <w:vAlign w:val="bottom"/>
+            <w:hideMark/>
+          </w:tcPr>
+          <w:p>
+            <w:pPr>
+              <w:spacing w:after="0" w:line="240" w:lineRule="auto"/>
+              <w:rPr>
+                <w:rFonts w:ascii="Calibri" w:eastAsia="Times New Roman" w:hAnsi="Calibri" w:cs="Calibri"/>
+                <w:color w:val="000000"/>
+                <w:lang w:val="en-US"/>
+              </w:rPr>
+            </w:pPr>
+            <w:r>
+              <w:rPr>
+                <w:rFonts w:ascii="Calibri" w:eastAsia="Times New Roman" w:hAnsi="Calibri" w:cs="Calibri"/>
+                <w:color w:val="000000"/>
+                <w:lang w:val="en-US"/>
+              </w:rPr>
+              <w:t>Chief of Police-Village of Epps-West Carroll (2014)</w:t>
+            </w:r>
+          </w:p>
+        </w:tc>
+        <w:tc>
+          <w:tcPr>
+            <w:tcW w:w="1872" w:type="dxa"/>
+            <w:tcBorders>
+              <w:top w:val="nil"/>
+              <w:left w:val="nil"/>
+              <w:bottom w:val="nil"/>
+              <w:right w:val="nil"/>
+            </w:tcBorders>
+            <w:shd w:val="clear" w:color="auto" w:fill="FFF2CC" w:themeFill="accent4" w:themeFillTint="33"/>
+            <w:noWrap/>
+            <w:vAlign w:val="center"/>
+            <w:hideMark/>
+          </w:tcPr>
+          <w:p>
+            <w:pPr>
+              <w:spacing w:after="0" w:line="240" w:lineRule="auto"/>
+              <w:jc w:val="center"/>
+              <w:rPr>
+                <w:rFonts w:ascii="Calibri" w:eastAsia="Times New Roman" w:hAnsi="Calibri" w:cs="Calibri"/>
+                <w:color w:val="000000"/>
+                <w:lang w:val="en-US"/>
+              </w:rPr>
+            </w:pPr>
+            <w:r>
+              <w:rPr>
+                <w:rFonts w:ascii="Calibri" w:eastAsia="Times New Roman" w:hAnsi="Calibri" w:cs="Calibri"/>
+                <w:color w:val="000000"/>
+                <w:lang w:val="en-US"/>
+              </w:rPr>
+              <w:t>73%</w:t>
+            </w:r>
+          </w:p>
+        </w:tc>
+        <w:tc>
+          <w:tcPr>
+            <w:tcW w:w="2304" w:type="dxa"/>
+            <w:tcBorders>
+              <w:top w:val="nil"/>
+              <w:left w:val="nil"/>
+              <w:bottom w:val="nil"/>
+              <w:right w:val="single" w:sz="4" w:space="0" w:color="auto"/>
+            </w:tcBorders>
+            <w:shd w:val="clear" w:color="auto" w:fill="FFF2CC" w:themeFill="accent4" w:themeFillTint="33"/>
+            <w:noWrap/>
+            <w:vAlign w:val="center"/>
+            <w:hideMark/>
+          </w:tcPr>
+          <w:p>
+            <w:pPr>
+              <w:spacing w:after="0" w:line="240" w:lineRule="auto"/>
+              <w:jc w:val="center"/>
+              <w:rPr>
+                <w:rFonts w:ascii="Calibri" w:eastAsia="Times New Roman" w:hAnsi="Calibri" w:cs="Calibri"/>
+                <w:color w:val="000000"/>
+                <w:lang w:val="en-US"/>
+              </w:rPr>
+            </w:pPr>
+            <w:r>
+              <w:rPr>
+                <w:rFonts w:ascii="Calibri" w:eastAsia="Times New Roman" w:hAnsi="Calibri" w:cs="Calibri"/>
+                <w:color w:val="000000"/>
+                <w:lang w:val="en-US"/>
+              </w:rPr>
+              <w:t>2</w:t>
+            </w:r>
+          </w:p>
+        </w:tc>
+      </w:tr>
+      <w:tr>
+        <w:trPr>
+          <w:trHeight w:val="290"/>
+        </w:trPr>
+        <w:tc>
+          <w:tcPr>
+            <w:tcW w:w="5472" w:type="dxa"/>
+            <w:tcBorders>
+              <w:top w:val="nil"/>
+              <w:left w:val="single" w:sz="4" w:space="0" w:color="auto"/>
+              <w:bottom w:val="single" w:sz="4" w:space="0" w:color="auto"/>
+              <w:right w:val="nil"/>
+            </w:tcBorders>
+            <w:shd w:val="clear" w:color="auto" w:fill="auto"/>
+            <w:noWrap/>
+            <w:vAlign w:val="bottom"/>
+            <w:hideMark/>
+          </w:tcPr>
+          <w:p>
+            <w:pPr>
+              <w:spacing w:after="0" w:line="240" w:lineRule="auto"/>
+              <w:rPr>
+                <w:rFonts w:ascii="Calibri" w:eastAsia="Times New Roman" w:hAnsi="Calibri" w:cs="Calibri"/>
+                <w:color w:val="000000"/>
+                <w:lang w:val="en-US"/>
+              </w:rPr>
+            </w:pPr>
+            <w:r>
+              <w:rPr>
+                <w:rFonts w:ascii="Calibri" w:eastAsia="Times New Roman" w:hAnsi="Calibri" w:cs="Calibri"/>
+                <w:color w:val="000000"/>
+                <w:lang w:val="en-US"/>
+              </w:rPr>
+              <w:t>Councilman-</w:t>
+            </w:r>
+            <w:proofErr w:type="gramStart"/>
+            <w:r>
+              <w:rPr>
+                <w:rFonts w:ascii="Calibri" w:eastAsia="Times New Roman" w:hAnsi="Calibri" w:cs="Calibri"/>
+                <w:color w:val="000000"/>
+                <w:lang w:val="en-US"/>
+              </w:rPr>
+              <w:t>District  1</w:t>
+            </w:r>
+            <w:proofErr w:type="gramEnd"/>
+            <w:r>
+              <w:rPr>
+                <w:rFonts w:ascii="Calibri" w:eastAsia="Times New Roman" w:hAnsi="Calibri" w:cs="Calibri"/>
+                <w:color w:val="000000"/>
+                <w:lang w:val="en-US"/>
+              </w:rPr>
+              <w:t>, Town of Ringgold-Bienville (2014)</w:t>
+            </w:r>
+          </w:p>
+        </w:tc>
+        <w:tc>
+          <w:tcPr>
+            <w:tcW w:w="1872" w:type="dxa"/>
+            <w:tcBorders>
+              <w:top w:val="nil"/>
+              <w:left w:val="nil"/>
+              <w:bottom w:val="single" w:sz="4" w:space="0" w:color="auto"/>
+              <w:right w:val="nil"/>
+            </w:tcBorders>
+            <w:shd w:val="clear" w:color="auto" w:fill="auto"/>
+            <w:noWrap/>
+            <w:vAlign w:val="center"/>
+            <w:hideMark/>
+          </w:tcPr>
+          <w:p>
+            <w:pPr>
+              <w:spacing w:after="0" w:line="240" w:lineRule="auto"/>
+              <w:jc w:val="center"/>
+              <w:rPr>
+                <w:rFonts w:ascii="Calibri" w:eastAsia="Times New Roman" w:hAnsi="Calibri" w:cs="Calibri"/>
+                <w:color w:val="000000"/>
+                <w:lang w:val="en-US"/>
+              </w:rPr>
+            </w:pPr>
+            <w:r>
+              <w:rPr>
+                <w:rFonts w:ascii="Calibri" w:eastAsia="Times New Roman" w:hAnsi="Calibri" w:cs="Calibri"/>
+                <w:color w:val="000000"/>
+                <w:lang w:val="en-US"/>
+              </w:rPr>
+              <w:t>70%</w:t>
+            </w:r>
+          </w:p>
+        </w:tc>
+        <w:tc>
+          <w:tcPr>
+            <w:tcW w:w="2304" w:type="dxa"/>
+            <w:tcBorders>
+              <w:top w:val="nil"/>
+              <w:left w:val="nil"/>
+              <w:bottom w:val="single" w:sz="4" w:space="0" w:color="auto"/>
+              <w:right w:val="single" w:sz="4" w:space="0" w:color="auto"/>
+            </w:tcBorders>
+            <w:shd w:val="clear" w:color="auto" w:fill="auto"/>
+            <w:noWrap/>
+            <w:vAlign w:val="center"/>
+            <w:hideMark/>
+          </w:tcPr>
+          <w:p>
+            <w:pPr>
+              <w:spacing w:after="0" w:line="240" w:lineRule="auto"/>
+              <w:jc w:val="center"/>
+              <w:rPr>
+                <w:rFonts w:ascii="Calibri" w:eastAsia="Times New Roman" w:hAnsi="Calibri" w:cs="Calibri"/>
+                <w:color w:val="000000"/>
+                <w:lang w:val="en-US"/>
+              </w:rPr>
+            </w:pPr>
+            <w:r>
+              <w:rPr>
+                <w:rFonts w:ascii="Calibri" w:eastAsia="Times New Roman" w:hAnsi="Calibri" w:cs="Calibri"/>
+                <w:color w:val="000000"/>
+                <w:lang w:val="en-US"/>
+              </w:rPr>
+              <w:t>2</w:t>
+            </w:r>
+          </w:p>
+        </w:tc>
+      </w:tr>
+    </w:tbl>
+    <w:p>
+      <w:pPr>
+        <w:rPr>
+          <w:lang w:val="en-US"/>
+        </w:rPr>
+      </w:pPr>
+    </w:p>
+    <w:p>
+      <w:pPr>
+        <w:outlineLvl w:val="2"/>
+        <w:rPr>
+          <w:lang w:val="en-US"/>
+        </w:rPr>
+      </w:pPr>
+      <w:r>
+        <w:rPr>
+          <w:lang w:val="en-US"/>
+        </w:rPr>
+        <w:t>### Most Competitive Races</w:t>
+      </w:r>
+    </w:p>
+    <w:p>
+      <w:pPr>
+        <w:rPr>
+          <w:lang w:val="en-US"/>
+        </w:rPr>
+      </w:pPr>
+      <w:r>
+        <w:rPr>
+          <w:lang w:val="en-US"/>
+        </w:rPr>
+        <w:t>The races with the smallest margins of victory were also at the local level, with six of those races being for a position on the council:</w:t>
+      </w:r>
+    </w:p>
+    <w:tbl>
+      <w:tblPr>
+        <w:tblW w:w="10656" w:type="dxa"/>
+        <w:tblLook w:val="04A0" w:firstRow="1" w:lastRow="0" w:firstColumn="1" w:lastColumn="0" w:noHBand="0" w:noVBand="1"/>
+      </w:tblPr>
+      <w:tblGrid>
+        <w:gridCol w:w="6480"/>
+        <w:gridCol w:w="1872"/>
+        <w:gridCol w:w="2304"/>
+      </w:tblGrid>
+      <w:tr>
+        <w:trPr>
+          <w:trHeight w:val="290"/>
+        </w:trPr>
+        <w:tc>
+          <w:tcPr>
+            <w:tcW w:w="6480" w:type="dxa"/>
+            <w:tcBorders>
+              <w:top w:val="single" w:sz="4" w:space="0" w:color="auto"/>
+              <w:left w:val="single" w:sz="4" w:space="0" w:color="auto"/>
+              <w:bottom w:val="single" w:sz="4" w:space="0" w:color="8EA9DB"/>
+              <w:right w:val="nil"/>
+            </w:tcBorders>
+            <w:shd w:val="clear" w:color="D9E1F2" w:fill="D9E1F2"/>
+            <w:noWrap/>
+            <w:vAlign w:val="bottom"/>
+            <w:hideMark/>
+          </w:tcPr>
+          <w:p>
+            <w:pPr>
+              <w:spacing w:after="0" w:line="240" w:lineRule="auto"/>
+              <w:rPr>
+                <w:rFonts w:ascii="Calibri" w:eastAsia="Times New Roman" w:hAnsi="Calibri" w:cs="Calibri"/>
+                <w:b/>
+                <w:bCs/>
+                <w:color w:val="000000"/>
+                <w:lang w:val="en-US"/>
+              </w:rPr>
+            </w:pPr>
+            <w:r>
+              <w:rPr>
+                <w:rFonts w:ascii="Calibri" w:eastAsia="Times New Roman" w:hAnsi="Calibri" w:cs="Calibri"/>
+                <w:b/>
+                <w:bCs/>
+                <w:color w:val="000000"/>
+                <w:lang w:val="en-US"/>
+              </w:rPr>
+              <w:t>Position</w:t>
+            </w:r>
+          </w:p>
+        </w:tc>
+        <w:tc>
+          <w:tcPr>
+            <w:tcW w:w="1872" w:type="dxa"/>
+            <w:tcBorders>
+              <w:top w:val="single" w:sz="4" w:space="0" w:color="auto"/>
+              <w:left w:val="nil"/>
+              <w:bottom w:val="single" w:sz="4" w:space="0" w:color="8EA9DB"/>
+              <w:right w:val="nil"/>
+            </w:tcBorders>
+            <w:shd w:val="clear" w:color="D9E1F2" w:fill="D9E1F2"/>
+            <w:noWrap/>
+            <w:vAlign w:val="center"/>
+            <w:hideMark/>
+          </w:tcPr>
+          <w:p>
+            <w:pPr>
+              <w:spacing w:after="0" w:line="240" w:lineRule="auto"/>
+              <w:jc w:val="center"/>
+              <w:rPr>
+                <w:rFonts w:ascii="Calibri" w:eastAsia="Times New Roman" w:hAnsi="Calibri" w:cs="Calibri"/>
+                <w:b/>
+                <w:bCs/>
+                <w:color w:val="000000"/>
+                <w:lang w:val="en-US"/>
+              </w:rPr>
+            </w:pPr>
+            <w:r>
+              <w:rPr>
+                <w:rFonts w:ascii="Calibri" w:eastAsia="Times New Roman" w:hAnsi="Calibri" w:cs="Calibri"/>
+                <w:b/>
+                <w:bCs/>
+                <w:color w:val="000000"/>
+                <w:lang w:val="en-US"/>
+              </w:rPr>
+              <w:t>Margin of Victory</w:t>
+            </w:r>
+          </w:p>
+        </w:tc>
+        <w:tc>
+          <w:tcPr>
+            <w:tcW w:w="2304" w:type="dxa"/>
+            <w:tcBorders>
+              <w:top w:val="single" w:sz="4" w:space="0" w:color="auto"/>
+              <w:left w:val="nil"/>
+              <w:bottom w:val="single" w:sz="4" w:space="0" w:color="8EA9DB"/>
+              <w:right w:val="single" w:sz="4" w:space="0" w:color="auto"/>
+            </w:tcBorders>
+            <w:shd w:val="clear" w:color="D9E1F2" w:fill="D9E1F2"/>
+            <w:noWrap/>
+            <w:vAlign w:val="center"/>
+            <w:hideMark/>
+          </w:tcPr>
+          <w:p>
+            <w:pPr>
+              <w:spacing w:after="0" w:line="240" w:lineRule="auto"/>
+              <w:jc w:val="center"/>
+              <w:rPr>
+                <w:rFonts w:ascii="Calibri" w:eastAsia="Times New Roman" w:hAnsi="Calibri" w:cs="Calibri"/>
+                <w:b/>
+                <w:bCs/>
+                <w:color w:val="000000"/>
+                <w:lang w:val="en-US"/>
+              </w:rPr>
+            </w:pPr>
+            <w:r>
+              <w:rPr>
+                <w:rFonts w:ascii="Calibri" w:eastAsia="Times New Roman" w:hAnsi="Calibri" w:cs="Calibri"/>
+                <w:b/>
+                <w:bCs/>
+                <w:color w:val="000000"/>
+                <w:lang w:val="en-US"/>
+              </w:rPr>
+              <w:t>Number of Candidates</w:t>
+            </w:r>
+          </w:p>
+        </w:tc>
+      </w:tr>
+      <w:tr>
+        <w:trPr>
+          <w:trHeight w:val="290"/>
+        </w:trPr>
+        <w:tc>
+          <w:tcPr>
+            <w:tcW w:w="6480" w:type="dxa"/>
+            <w:tcBorders>
+              <w:top w:val="nil"/>
+              <w:left w:val="single" w:sz="4" w:space="0" w:color="auto"/>
+              <w:bottom w:val="nil"/>
+              <w:right w:val="nil"/>
+            </w:tcBorders>
+            <w:shd w:val="clear" w:color="auto" w:fill="FFF2CC" w:themeFill="accent4" w:themeFillTint="33"/>
+            <w:noWrap/>
+            <w:vAlign w:val="bottom"/>
+            <w:hideMark/>
+          </w:tcPr>
+          <w:p>
+            <w:pPr>
+              <w:spacing w:after="0" w:line="240" w:lineRule="auto"/>
+              <w:rPr>
+                <w:rFonts w:ascii="Calibri" w:eastAsia="Times New Roman" w:hAnsi="Calibri" w:cs="Calibri"/>
+                <w:color w:val="000000"/>
+                <w:lang w:val="en-US"/>
+              </w:rPr>
+            </w:pPr>
+            <w:r>
+              <w:rPr>
+                <w:rFonts w:ascii="Calibri" w:eastAsia="Times New Roman" w:hAnsi="Calibri" w:cs="Calibri"/>
+                <w:color w:val="000000"/>
+                <w:lang w:val="en-US"/>
+              </w:rPr>
+              <w:t>Council Member-District A, Town of Dubach-Lincoln (2014)</w:t>
+            </w:r>
+          </w:p>
+        </w:tc>
+        <w:tc>
+          <w:tcPr>
+            <w:tcW w:w="1872" w:type="dxa"/>
+            <w:tcBorders>
+              <w:top w:val="nil"/>
+              <w:left w:val="nil"/>
+              <w:bottom w:val="nil"/>
+              <w:right w:val="nil"/>
+            </w:tcBorders>
+            <w:shd w:val="clear" w:color="auto" w:fill="FFF2CC" w:themeFill="accent4" w:themeFillTint="33"/>
+            <w:noWrap/>
+            <w:vAlign w:val="center"/>
+            <w:hideMark/>
+          </w:tcPr>
+          <w:p>
+            <w:pPr>
+              <w:spacing w:after="0" w:line="240" w:lineRule="auto"/>
+              <w:jc w:val="center"/>
+              <w:rPr>
+                <w:rFonts w:ascii="Calibri" w:eastAsia="Times New Roman" w:hAnsi="Calibri" w:cs="Calibri"/>
+                <w:color w:val="000000"/>
+                <w:lang w:val="en-US"/>
+              </w:rPr>
+            </w:pPr>
+            <w:r>
+              <w:rPr>
+                <w:rFonts w:ascii="Calibri" w:eastAsia="Times New Roman" w:hAnsi="Calibri" w:cs="Calibri"/>
+                <w:color w:val="000000"/>
+                <w:lang w:val="en-US"/>
+              </w:rPr>
+              <w:t>0%</w:t>
+            </w:r>
+          </w:p>
+        </w:tc>
+        <w:tc>
+          <w:tcPr>
+            <w:tcW w:w="2304" w:type="dxa"/>
+            <w:tcBorders>
+              <w:top w:val="nil"/>
+              <w:left w:val="nil"/>
+              <w:bottom w:val="nil"/>
+              <w:right w:val="single" w:sz="4" w:space="0" w:color="auto"/>
+            </w:tcBorders>
+            <w:shd w:val="clear" w:color="auto" w:fill="FFF2CC" w:themeFill="accent4" w:themeFillTint="33"/>
+            <w:noWrap/>
+            <w:vAlign w:val="center"/>
+            <w:hideMark/>
+          </w:tcPr>
+          <w:p>
+            <w:pPr>
+              <w:spacing w:after="0" w:line="240" w:lineRule="auto"/>
+              <w:jc w:val="center"/>
+              <w:rPr>
+                <w:rFonts w:ascii="Calibri" w:eastAsia="Times New Roman" w:hAnsi="Calibri" w:cs="Calibri"/>
+                <w:color w:val="000000"/>
+                <w:lang w:val="en-US"/>
+              </w:rPr>
+            </w:pPr>
+            <w:r>
+              <w:rPr>
+                <w:rFonts w:ascii="Calibri" w:eastAsia="Times New Roman" w:hAnsi="Calibri" w:cs="Calibri"/>
+                <w:color w:val="000000"/>
+                <w:lang w:val="en-US"/>
+              </w:rPr>
+              <w:t>2</w:t>
+            </w:r>
+          </w:p>
+        </w:tc>
+      </w:tr>
+      <w:tr>
+        <w:trPr>
+          <w:trHeight w:val="290"/>
+        </w:trPr>
+        <w:tc>
+          <w:tcPr>
+            <w:tcW w:w="6480" w:type="dxa"/>
+            <w:tcBorders>
+              <w:top w:val="nil"/>
+              <w:left w:val="single" w:sz="4" w:space="0" w:color="auto"/>
+              <w:bottom w:val="nil"/>
+              <w:right w:val="nil"/>
+            </w:tcBorders>
+            <w:shd w:val="clear" w:color="auto" w:fill="FFF2CC" w:themeFill="accent4" w:themeFillTint="33"/>
+            <w:noWrap/>
+            <w:vAlign w:val="bottom"/>
+            <w:hideMark/>
+          </w:tcPr>
+          <w:p>
+            <w:pPr>
+              <w:spacing w:after="0" w:line="240" w:lineRule="auto"/>
+              <w:rPr>
+                <w:rFonts w:ascii="Calibri" w:eastAsia="Times New Roman" w:hAnsi="Calibri" w:cs="Calibri"/>
+                <w:color w:val="000000"/>
+                <w:lang w:val="en-US"/>
+              </w:rPr>
+            </w:pPr>
+            <w:r>
+              <w:rPr>
+                <w:rFonts w:ascii="Calibri" w:eastAsia="Times New Roman" w:hAnsi="Calibri" w:cs="Calibri"/>
+                <w:color w:val="000000"/>
+                <w:lang w:val="en-US"/>
+              </w:rPr>
+              <w:t xml:space="preserve">Councilmen-Town of </w:t>
+            </w:r>
+            <w:proofErr w:type="spellStart"/>
+            <w:r>
+              <w:rPr>
+                <w:rFonts w:ascii="Calibri" w:eastAsia="Times New Roman" w:hAnsi="Calibri" w:cs="Calibri"/>
+                <w:color w:val="000000"/>
+                <w:lang w:val="en-US"/>
+              </w:rPr>
+              <w:t>Keachi</w:t>
+            </w:r>
+            <w:proofErr w:type="spellEnd"/>
+            <w:r>
+              <w:rPr>
+                <w:rFonts w:ascii="Calibri" w:eastAsia="Times New Roman" w:hAnsi="Calibri" w:cs="Calibri"/>
+                <w:color w:val="000000"/>
+                <w:lang w:val="en-US"/>
+              </w:rPr>
+              <w:t xml:space="preserve"> (5 to be elected)-De Soto (2014)</w:t>
+            </w:r>
+          </w:p>
+        </w:tc>
+        <w:tc>
+          <w:tcPr>
+            <w:tcW w:w="1872" w:type="dxa"/>
+            <w:tcBorders>
+              <w:top w:val="nil"/>
+              <w:left w:val="nil"/>
+              <w:bottom w:val="nil"/>
+              <w:right w:val="nil"/>
+            </w:tcBorders>
+            <w:shd w:val="clear" w:color="auto" w:fill="FFF2CC" w:themeFill="accent4" w:themeFillTint="33"/>
+            <w:noWrap/>
+            <w:vAlign w:val="center"/>
+            <w:hideMark/>
+          </w:tcPr>
+          <w:p>
+            <w:pPr>
+              <w:spacing w:after="0" w:line="240" w:lineRule="auto"/>
+              <w:jc w:val="center"/>
+              <w:rPr>
+                <w:rFonts w:ascii="Calibri" w:eastAsia="Times New Roman" w:hAnsi="Calibri" w:cs="Calibri"/>
+                <w:color w:val="000000"/>
+                <w:lang w:val="en-US"/>
+              </w:rPr>
+            </w:pPr>
+            <w:r>
+              <w:rPr>
+                <w:rFonts w:ascii="Calibri" w:eastAsia="Times New Roman" w:hAnsi="Calibri" w:cs="Calibri"/>
+                <w:color w:val="000000"/>
+                <w:lang w:val="en-US"/>
+              </w:rPr>
+              <w:t>0%</w:t>
+            </w:r>
+          </w:p>
+        </w:tc>
+        <w:tc>
+          <w:tcPr>
+            <w:tcW w:w="2304" w:type="dxa"/>
+            <w:tcBorders>
+              <w:top w:val="nil"/>
+              <w:left w:val="nil"/>
+              <w:bottom w:val="nil"/>
+              <w:right w:val="single" w:sz="4" w:space="0" w:color="auto"/>
+            </w:tcBorders>
+            <w:shd w:val="clear" w:color="auto" w:fill="FFF2CC" w:themeFill="accent4" w:themeFillTint="33"/>
+            <w:noWrap/>
+            <w:vAlign w:val="center"/>
+            <w:hideMark/>
+          </w:tcPr>
+          <w:p>
+            <w:pPr>
+              <w:spacing w:after="0" w:line="240" w:lineRule="auto"/>
+              <w:jc w:val="center"/>
+              <w:rPr>
+                <w:rFonts w:ascii="Calibri" w:eastAsia="Times New Roman" w:hAnsi="Calibri" w:cs="Calibri"/>
+                <w:color w:val="000000"/>
+                <w:lang w:val="en-US"/>
+              </w:rPr>
+            </w:pPr>
+            <w:r>
+              <w:rPr>
+                <w:rFonts w:ascii="Calibri" w:eastAsia="Times New Roman" w:hAnsi="Calibri" w:cs="Calibri"/>
+                <w:color w:val="000000"/>
+                <w:lang w:val="en-US"/>
+              </w:rPr>
+              <w:t>7</w:t>
+            </w:r>
+          </w:p>
+        </w:tc>
+      </w:tr>
+      <w:tr>
+        <w:trPr>
+          <w:trHeight w:val="290"/>
+        </w:trPr>
+        <w:tc>
+          <w:tcPr>
+            <w:tcW w:w="6480" w:type="dxa"/>
+            <w:tcBorders>
+              <w:top w:val="nil"/>
+              <w:left w:val="single" w:sz="4" w:space="0" w:color="auto"/>
+              <w:bottom w:val="nil"/>
+              <w:right w:val="nil"/>
+            </w:tcBorders>
+            <w:shd w:val="clear" w:color="auto" w:fill="auto"/>
+            <w:noWrap/>
+            <w:vAlign w:val="bottom"/>
+            <w:hideMark/>
+          </w:tcPr>
+          <w:p>
+            <w:pPr>
+              <w:spacing w:after="0" w:line="240" w:lineRule="auto"/>
+              <w:rPr>
+                <w:rFonts w:ascii="Calibri" w:eastAsia="Times New Roman" w:hAnsi="Calibri" w:cs="Calibri"/>
+                <w:color w:val="000000"/>
+                <w:lang w:val="en-US"/>
+              </w:rPr>
+            </w:pPr>
+            <w:r>
+              <w:rPr>
+                <w:rFonts w:ascii="Calibri" w:eastAsia="Times New Roman" w:hAnsi="Calibri" w:cs="Calibri"/>
+                <w:color w:val="000000"/>
+                <w:lang w:val="en-US"/>
+              </w:rPr>
+              <w:t>Constable-Justice of the Peace District 4-West Carroll (2014)</w:t>
+            </w:r>
+          </w:p>
+        </w:tc>
+        <w:tc>
+          <w:tcPr>
+            <w:tcW w:w="1872" w:type="dxa"/>
+            <w:tcBorders>
+              <w:top w:val="nil"/>
+              <w:left w:val="nil"/>
+              <w:bottom w:val="nil"/>
+              <w:right w:val="nil"/>
+            </w:tcBorders>
+            <w:shd w:val="clear" w:color="auto" w:fill="auto"/>
+            <w:noWrap/>
+            <w:vAlign w:val="center"/>
+            <w:hideMark/>
+          </w:tcPr>
+          <w:p>
+            <w:pPr>
+              <w:spacing w:after="0" w:line="240" w:lineRule="auto"/>
+              <w:jc w:val="center"/>
+              <w:rPr>
+                <w:rFonts w:ascii="Calibri" w:eastAsia="Times New Roman" w:hAnsi="Calibri" w:cs="Calibri"/>
+                <w:color w:val="000000"/>
+                <w:lang w:val="en-US"/>
+              </w:rPr>
+            </w:pPr>
+            <w:r>
+              <w:rPr>
+                <w:rFonts w:ascii="Calibri" w:eastAsia="Times New Roman" w:hAnsi="Calibri" w:cs="Calibri"/>
+                <w:color w:val="000000"/>
+                <w:lang w:val="en-US"/>
+              </w:rPr>
+              <w:t>0%</w:t>
+            </w:r>
+          </w:p>
+        </w:tc>
+        <w:tc>
+          <w:tcPr>
+            <w:tcW w:w="2304" w:type="dxa"/>
+            <w:tcBorders>
+              <w:top w:val="nil"/>
+              <w:left w:val="nil"/>
+              <w:bottom w:val="nil"/>
+              <w:right w:val="single" w:sz="4" w:space="0" w:color="auto"/>
+            </w:tcBorders>
+            <w:shd w:val="clear" w:color="auto" w:fill="auto"/>
+            <w:noWrap/>
+            <w:vAlign w:val="center"/>
+            <w:hideMark/>
+          </w:tcPr>
+          <w:p>
+            <w:pPr>
+              <w:spacing w:after="0" w:line="240" w:lineRule="auto"/>
+              <w:jc w:val="center"/>
+              <w:rPr>
+                <w:rFonts w:ascii="Calibri" w:eastAsia="Times New Roman" w:hAnsi="Calibri" w:cs="Calibri"/>
+                <w:color w:val="000000"/>
+                <w:lang w:val="en-US"/>
+              </w:rPr>
+            </w:pPr>
+            <w:r>
+              <w:rPr>
+                <w:rFonts w:ascii="Calibri" w:eastAsia="Times New Roman" w:hAnsi="Calibri" w:cs="Calibri"/>
+                <w:color w:val="000000"/>
+                <w:lang w:val="en-US"/>
+              </w:rPr>
+              <w:t>2</w:t>
+            </w:r>
+          </w:p>
+        </w:tc>
+      </w:tr>
+      <w:tr>
+        <w:trPr>
+          <w:trHeight w:val="290"/>
+        </w:trPr>
+        <w:tc>
+          <w:tcPr>
+            <w:tcW w:w="6480" w:type="dxa"/>
+            <w:tcBorders>
+              <w:top w:val="nil"/>
+              <w:left w:val="single" w:sz="4" w:space="0" w:color="auto"/>
+              <w:bottom w:val="nil"/>
+              <w:right w:val="nil"/>
+            </w:tcBorders>
+            <w:shd w:val="clear" w:color="auto" w:fill="auto"/>
+            <w:noWrap/>
+            <w:vAlign w:val="bottom"/>
+            <w:hideMark/>
+          </w:tcPr>
+          <w:p>
+            <w:pPr>
+              <w:spacing w:after="0" w:line="240" w:lineRule="auto"/>
+              <w:rPr>
+                <w:rFonts w:ascii="Calibri" w:eastAsia="Times New Roman" w:hAnsi="Calibri" w:cs="Calibri"/>
+                <w:color w:val="000000"/>
+                <w:lang w:val="en-US"/>
+              </w:rPr>
+            </w:pPr>
+            <w:r>
+              <w:rPr>
+                <w:rFonts w:ascii="Calibri" w:eastAsia="Times New Roman" w:hAnsi="Calibri" w:cs="Calibri"/>
+                <w:color w:val="000000"/>
+                <w:lang w:val="en-US"/>
+              </w:rPr>
+              <w:t xml:space="preserve">Justice of the Peace-Justice of the Peace </w:t>
+            </w:r>
+            <w:proofErr w:type="gramStart"/>
+            <w:r>
+              <w:rPr>
+                <w:rFonts w:ascii="Calibri" w:eastAsia="Times New Roman" w:hAnsi="Calibri" w:cs="Calibri"/>
+                <w:color w:val="000000"/>
+                <w:lang w:val="en-US"/>
+              </w:rPr>
+              <w:t>Ward  7</w:t>
+            </w:r>
+            <w:proofErr w:type="gramEnd"/>
+            <w:r>
+              <w:rPr>
+                <w:rFonts w:ascii="Calibri" w:eastAsia="Times New Roman" w:hAnsi="Calibri" w:cs="Calibri"/>
+                <w:color w:val="000000"/>
+                <w:lang w:val="en-US"/>
+              </w:rPr>
+              <w:t>-St. Mary (2014)</w:t>
+            </w:r>
+          </w:p>
+        </w:tc>
+        <w:tc>
+          <w:tcPr>
+            <w:tcW w:w="1872" w:type="dxa"/>
+            <w:tcBorders>
+              <w:top w:val="nil"/>
+              <w:left w:val="nil"/>
+              <w:bottom w:val="nil"/>
+              <w:right w:val="nil"/>
+            </w:tcBorders>
+            <w:shd w:val="clear" w:color="auto" w:fill="auto"/>
+            <w:noWrap/>
+            <w:vAlign w:val="center"/>
+            <w:hideMark/>
+          </w:tcPr>
+          <w:p>
+            <w:pPr>
+              <w:spacing w:after="0" w:line="240" w:lineRule="auto"/>
+              <w:jc w:val="center"/>
+              <w:rPr>
+                <w:rFonts w:ascii="Calibri" w:eastAsia="Times New Roman" w:hAnsi="Calibri" w:cs="Calibri"/>
+                <w:color w:val="000000"/>
+                <w:lang w:val="en-US"/>
+              </w:rPr>
+            </w:pPr>
+            <w:r>
+              <w:rPr>
+                <w:rFonts w:ascii="Calibri" w:eastAsia="Times New Roman" w:hAnsi="Calibri" w:cs="Calibri"/>
+                <w:color w:val="000000"/>
+                <w:lang w:val="en-US"/>
+              </w:rPr>
+              <w:t>0%</w:t>
+            </w:r>
+          </w:p>
+        </w:tc>
+        <w:tc>
+          <w:tcPr>
+            <w:tcW w:w="2304" w:type="dxa"/>
+            <w:tcBorders>
+              <w:top w:val="nil"/>
+              <w:left w:val="nil"/>
+              <w:bottom w:val="nil"/>
+              <w:right w:val="single" w:sz="4" w:space="0" w:color="auto"/>
+            </w:tcBorders>
+            <w:shd w:val="clear" w:color="auto" w:fill="auto"/>
+            <w:noWrap/>
+            <w:vAlign w:val="center"/>
+            <w:hideMark/>
+          </w:tcPr>
+          <w:p>
+            <w:pPr>
+              <w:spacing w:after="0" w:line="240" w:lineRule="auto"/>
+              <w:jc w:val="center"/>
+              <w:rPr>
+                <w:rFonts w:ascii="Calibri" w:eastAsia="Times New Roman" w:hAnsi="Calibri" w:cs="Calibri"/>
+                <w:color w:val="000000"/>
+                <w:lang w:val="en-US"/>
+              </w:rPr>
+            </w:pPr>
+            <w:r>
+              <w:rPr>
+                <w:rFonts w:ascii="Calibri" w:eastAsia="Times New Roman" w:hAnsi="Calibri" w:cs="Calibri"/>
+                <w:color w:val="000000"/>
+                <w:lang w:val="en-US"/>
+              </w:rPr>
+              <w:t>9</w:t>
+            </w:r>
+          </w:p>
+        </w:tc>
+      </w:tr>
+      <w:tr>
+        <w:trPr>
+          <w:trHeight w:val="290"/>
+        </w:trPr>
+        <w:tc>
+          <w:tcPr>
+            <w:tcW w:w="6480" w:type="dxa"/>
+            <w:tcBorders>
+              <w:top w:val="nil"/>
+              <w:left w:val="single" w:sz="4" w:space="0" w:color="auto"/>
+              <w:bottom w:val="nil"/>
+              <w:right w:val="nil"/>
+            </w:tcBorders>
+            <w:shd w:val="clear" w:color="auto" w:fill="auto"/>
+            <w:noWrap/>
+            <w:vAlign w:val="bottom"/>
+            <w:hideMark/>
+          </w:tcPr>
+          <w:p>
+            <w:pPr>
+              <w:spacing w:after="0" w:line="240" w:lineRule="auto"/>
+              <w:rPr>
+                <w:rFonts w:ascii="Calibri" w:eastAsia="Times New Roman" w:hAnsi="Calibri" w:cs="Calibri"/>
+                <w:color w:val="000000"/>
+                <w:lang w:val="en-US"/>
+              </w:rPr>
+            </w:pPr>
+            <w:r>
+              <w:rPr>
+                <w:rFonts w:ascii="Calibri" w:eastAsia="Times New Roman" w:hAnsi="Calibri" w:cs="Calibri"/>
+                <w:color w:val="000000"/>
+                <w:lang w:val="en-US"/>
+              </w:rPr>
+              <w:t>Member of School Board-District 12-St. Landry (2014)</w:t>
+            </w:r>
+          </w:p>
+        </w:tc>
+        <w:tc>
+          <w:tcPr>
+            <w:tcW w:w="1872" w:type="dxa"/>
+            <w:tcBorders>
+              <w:top w:val="nil"/>
+              <w:left w:val="nil"/>
+              <w:bottom w:val="nil"/>
+              <w:right w:val="nil"/>
+            </w:tcBorders>
+            <w:shd w:val="clear" w:color="auto" w:fill="auto"/>
+            <w:noWrap/>
+            <w:vAlign w:val="center"/>
+            <w:hideMark/>
+          </w:tcPr>
+          <w:p>
+            <w:pPr>
+              <w:spacing w:after="0" w:line="240" w:lineRule="auto"/>
+              <w:jc w:val="center"/>
+              <w:rPr>
+                <w:rFonts w:ascii="Calibri" w:eastAsia="Times New Roman" w:hAnsi="Calibri" w:cs="Calibri"/>
+                <w:color w:val="000000"/>
+                <w:lang w:val="en-US"/>
+              </w:rPr>
+            </w:pPr>
+            <w:r>
+              <w:rPr>
+                <w:rFonts w:ascii="Calibri" w:eastAsia="Times New Roman" w:hAnsi="Calibri" w:cs="Calibri"/>
+                <w:color w:val="000000"/>
+                <w:lang w:val="en-US"/>
+              </w:rPr>
+              <w:t>0%</w:t>
+            </w:r>
+          </w:p>
+        </w:tc>
+        <w:tc>
+          <w:tcPr>
+            <w:tcW w:w="2304" w:type="dxa"/>
+            <w:tcBorders>
+              <w:top w:val="nil"/>
+              <w:left w:val="nil"/>
+              <w:bottom w:val="nil"/>
+              <w:right w:val="single" w:sz="4" w:space="0" w:color="auto"/>
+            </w:tcBorders>
+            <w:shd w:val="clear" w:color="auto" w:fill="auto"/>
+            <w:noWrap/>
+            <w:vAlign w:val="center"/>
+            <w:hideMark/>
+          </w:tcPr>
+          <w:p>
+            <w:pPr>
+              <w:spacing w:after="0" w:line="240" w:lineRule="auto"/>
+              <w:jc w:val="center"/>
+              <w:rPr>
+                <w:rFonts w:ascii="Calibri" w:eastAsia="Times New Roman" w:hAnsi="Calibri" w:cs="Calibri"/>
+                <w:color w:val="000000"/>
+                <w:lang w:val="en-US"/>
+              </w:rPr>
+            </w:pPr>
+            <w:r>
+              <w:rPr>
+                <w:rFonts w:ascii="Calibri" w:eastAsia="Times New Roman" w:hAnsi="Calibri" w:cs="Calibri"/>
+                <w:color w:val="000000"/>
+                <w:lang w:val="en-US"/>
+              </w:rPr>
+              <w:t>6</w:t>
+            </w:r>
+          </w:p>
+        </w:tc>
+      </w:tr>
+      <w:tr>
+        <w:trPr>
+          <w:trHeight w:val="290"/>
+        </w:trPr>
+        <w:tc>
+          <w:tcPr>
+            <w:tcW w:w="6480" w:type="dxa"/>
+            <w:tcBorders>
+              <w:top w:val="nil"/>
+              <w:left w:val="single" w:sz="4" w:space="0" w:color="auto"/>
+              <w:bottom w:val="nil"/>
+              <w:right w:val="nil"/>
+            </w:tcBorders>
+            <w:shd w:val="clear" w:color="auto" w:fill="FFF2CC" w:themeFill="accent4" w:themeFillTint="33"/>
+            <w:noWrap/>
+            <w:vAlign w:val="bottom"/>
+            <w:hideMark/>
+          </w:tcPr>
+          <w:p>
+            <w:pPr>
+              <w:spacing w:after="0" w:line="240" w:lineRule="auto"/>
+              <w:rPr>
+                <w:rFonts w:ascii="Calibri" w:eastAsia="Times New Roman" w:hAnsi="Calibri" w:cs="Calibri"/>
+                <w:color w:val="000000"/>
+                <w:lang w:val="en-US"/>
+              </w:rPr>
+            </w:pPr>
+            <w:r>
+              <w:rPr>
+                <w:rFonts w:ascii="Calibri" w:eastAsia="Times New Roman" w:hAnsi="Calibri" w:cs="Calibri"/>
+                <w:color w:val="000000"/>
+                <w:lang w:val="en-US"/>
+              </w:rPr>
+              <w:t>Councilmen-Town of Berwick (5 to be elected)-St. Mary (2014)</w:t>
+            </w:r>
+          </w:p>
+        </w:tc>
+        <w:tc>
+          <w:tcPr>
+            <w:tcW w:w="1872" w:type="dxa"/>
+            <w:tcBorders>
+              <w:top w:val="nil"/>
+              <w:left w:val="nil"/>
+              <w:bottom w:val="nil"/>
+              <w:right w:val="nil"/>
+            </w:tcBorders>
+            <w:shd w:val="clear" w:color="auto" w:fill="FFF2CC" w:themeFill="accent4" w:themeFillTint="33"/>
+            <w:noWrap/>
+            <w:vAlign w:val="center"/>
+            <w:hideMark/>
+          </w:tcPr>
+          <w:p>
+            <w:pPr>
+              <w:spacing w:after="0" w:line="240" w:lineRule="auto"/>
+              <w:jc w:val="center"/>
+              <w:rPr>
+                <w:rFonts w:ascii="Calibri" w:eastAsia="Times New Roman" w:hAnsi="Calibri" w:cs="Calibri"/>
+                <w:color w:val="000000"/>
+                <w:lang w:val="en-US"/>
+              </w:rPr>
+            </w:pPr>
+            <w:r>
+              <w:rPr>
+                <w:rFonts w:ascii="Calibri" w:eastAsia="Times New Roman" w:hAnsi="Calibri" w:cs="Calibri"/>
+                <w:color w:val="000000"/>
+                <w:lang w:val="en-US"/>
+              </w:rPr>
+              <w:t>0%</w:t>
+            </w:r>
+          </w:p>
+        </w:tc>
+        <w:tc>
+          <w:tcPr>
+            <w:tcW w:w="2304" w:type="dxa"/>
+            <w:tcBorders>
+              <w:top w:val="nil"/>
+              <w:left w:val="nil"/>
+              <w:bottom w:val="nil"/>
+              <w:right w:val="single" w:sz="4" w:space="0" w:color="auto"/>
+            </w:tcBorders>
+            <w:shd w:val="clear" w:color="auto" w:fill="FFF2CC" w:themeFill="accent4" w:themeFillTint="33"/>
+            <w:noWrap/>
+            <w:vAlign w:val="center"/>
+            <w:hideMark/>
+          </w:tcPr>
+          <w:p>
+            <w:pPr>
+              <w:spacing w:after="0" w:line="240" w:lineRule="auto"/>
+              <w:jc w:val="center"/>
+              <w:rPr>
+                <w:rFonts w:ascii="Calibri" w:eastAsia="Times New Roman" w:hAnsi="Calibri" w:cs="Calibri"/>
+                <w:color w:val="000000"/>
+                <w:lang w:val="en-US"/>
+              </w:rPr>
+            </w:pPr>
+            <w:r>
+              <w:rPr>
+                <w:rFonts w:ascii="Calibri" w:eastAsia="Times New Roman" w:hAnsi="Calibri" w:cs="Calibri"/>
+                <w:color w:val="000000"/>
+                <w:lang w:val="en-US"/>
+              </w:rPr>
+              <w:t>6</w:t>
+            </w:r>
+          </w:p>
+        </w:tc>
+      </w:tr>
+      <w:tr>
+        <w:trPr>
+          <w:trHeight w:val="290"/>
+        </w:trPr>
+        <w:tc>
+          <w:tcPr>
+            <w:tcW w:w="6480" w:type="dxa"/>
+            <w:tcBorders>
+              <w:top w:val="nil"/>
+              <w:left w:val="single" w:sz="4" w:space="0" w:color="auto"/>
+              <w:bottom w:val="nil"/>
+              <w:right w:val="nil"/>
+            </w:tcBorders>
+            <w:shd w:val="clear" w:color="auto" w:fill="FFF2CC" w:themeFill="accent4" w:themeFillTint="33"/>
+            <w:noWrap/>
+            <w:vAlign w:val="bottom"/>
+            <w:hideMark/>
+          </w:tcPr>
+          <w:p>
+            <w:pPr>
+              <w:spacing w:after="0" w:line="240" w:lineRule="auto"/>
+              <w:rPr>
+                <w:rFonts w:ascii="Calibri" w:eastAsia="Times New Roman" w:hAnsi="Calibri" w:cs="Calibri"/>
+                <w:color w:val="000000"/>
+                <w:lang w:val="en-US"/>
+              </w:rPr>
+            </w:pPr>
+            <w:r>
+              <w:rPr>
+                <w:rFonts w:ascii="Calibri" w:eastAsia="Times New Roman" w:hAnsi="Calibri" w:cs="Calibri"/>
+                <w:color w:val="000000"/>
+                <w:lang w:val="en-US"/>
+              </w:rPr>
+              <w:t>Councilmen-Town of Coushatta (5 to be elected)-Red River (2016)</w:t>
+            </w:r>
+          </w:p>
+        </w:tc>
+        <w:tc>
+          <w:tcPr>
+            <w:tcW w:w="1872" w:type="dxa"/>
+            <w:tcBorders>
+              <w:top w:val="nil"/>
+              <w:left w:val="nil"/>
+              <w:bottom w:val="nil"/>
+              <w:right w:val="nil"/>
+            </w:tcBorders>
+            <w:shd w:val="clear" w:color="auto" w:fill="FFF2CC" w:themeFill="accent4" w:themeFillTint="33"/>
+            <w:noWrap/>
+            <w:vAlign w:val="center"/>
+            <w:hideMark/>
+          </w:tcPr>
+          <w:p>
+            <w:pPr>
+              <w:spacing w:after="0" w:line="240" w:lineRule="auto"/>
+              <w:jc w:val="center"/>
+              <w:rPr>
+                <w:rFonts w:ascii="Calibri" w:eastAsia="Times New Roman" w:hAnsi="Calibri" w:cs="Calibri"/>
+                <w:color w:val="000000"/>
+                <w:lang w:val="en-US"/>
+              </w:rPr>
+            </w:pPr>
+            <w:r>
+              <w:rPr>
+                <w:rFonts w:ascii="Calibri" w:eastAsia="Times New Roman" w:hAnsi="Calibri" w:cs="Calibri"/>
+                <w:color w:val="000000"/>
+                <w:lang w:val="en-US"/>
+              </w:rPr>
+              <w:t>0%</w:t>
+            </w:r>
+          </w:p>
+        </w:tc>
+        <w:tc>
+          <w:tcPr>
+            <w:tcW w:w="2304" w:type="dxa"/>
+            <w:tcBorders>
+              <w:top w:val="nil"/>
+              <w:left w:val="nil"/>
+              <w:bottom w:val="nil"/>
+              <w:right w:val="single" w:sz="4" w:space="0" w:color="auto"/>
+            </w:tcBorders>
+            <w:shd w:val="clear" w:color="auto" w:fill="FFF2CC" w:themeFill="accent4" w:themeFillTint="33"/>
+            <w:noWrap/>
+            <w:vAlign w:val="center"/>
+            <w:hideMark/>
+          </w:tcPr>
+          <w:p>
+            <w:pPr>
+              <w:spacing w:after="0" w:line="240" w:lineRule="auto"/>
+              <w:jc w:val="center"/>
+              <w:rPr>
+                <w:rFonts w:ascii="Calibri" w:eastAsia="Times New Roman" w:hAnsi="Calibri" w:cs="Calibri"/>
+                <w:color w:val="000000"/>
+                <w:lang w:val="en-US"/>
+              </w:rPr>
+            </w:pPr>
+            <w:r>
+              <w:rPr>
+                <w:rFonts w:ascii="Calibri" w:eastAsia="Times New Roman" w:hAnsi="Calibri" w:cs="Calibri"/>
+                <w:color w:val="000000"/>
+                <w:lang w:val="en-US"/>
+              </w:rPr>
+              <w:t>11</w:t>
+            </w:r>
+          </w:p>
+        </w:tc>
+      </w:tr>
+      <w:tr>
+        <w:trPr>
+          <w:trHeight w:val="290"/>
+        </w:trPr>
+        <w:tc>
+          <w:tcPr>
+            <w:tcW w:w="6480" w:type="dxa"/>
+            <w:tcBorders>
+              <w:top w:val="nil"/>
+              <w:left w:val="single" w:sz="4" w:space="0" w:color="auto"/>
+              <w:bottom w:val="nil"/>
+              <w:right w:val="nil"/>
+            </w:tcBorders>
+            <w:shd w:val="clear" w:color="auto" w:fill="FFF2CC" w:themeFill="accent4" w:themeFillTint="33"/>
+            <w:noWrap/>
+            <w:vAlign w:val="bottom"/>
+            <w:hideMark/>
+          </w:tcPr>
+          <w:p>
+            <w:pPr>
+              <w:spacing w:after="0" w:line="240" w:lineRule="auto"/>
+              <w:rPr>
+                <w:rFonts w:ascii="Calibri" w:eastAsia="Times New Roman" w:hAnsi="Calibri" w:cs="Calibri"/>
+                <w:color w:val="000000"/>
+                <w:lang w:val="en-US"/>
+              </w:rPr>
+            </w:pPr>
+            <w:r>
+              <w:rPr>
+                <w:rFonts w:ascii="Calibri" w:eastAsia="Times New Roman" w:hAnsi="Calibri" w:cs="Calibri"/>
+                <w:color w:val="000000"/>
+                <w:lang w:val="en-US"/>
+              </w:rPr>
+              <w:t>Councilman-</w:t>
+            </w:r>
+            <w:proofErr w:type="gramStart"/>
+            <w:r>
+              <w:rPr>
+                <w:rFonts w:ascii="Calibri" w:eastAsia="Times New Roman" w:hAnsi="Calibri" w:cs="Calibri"/>
+                <w:color w:val="000000"/>
+                <w:lang w:val="en-US"/>
+              </w:rPr>
+              <w:t>District  A</w:t>
+            </w:r>
+            <w:proofErr w:type="gramEnd"/>
+            <w:r>
+              <w:rPr>
+                <w:rFonts w:ascii="Calibri" w:eastAsia="Times New Roman" w:hAnsi="Calibri" w:cs="Calibri"/>
+                <w:color w:val="000000"/>
+                <w:lang w:val="en-US"/>
+              </w:rPr>
+              <w:t>, City of Shreveport (2014)</w:t>
+            </w:r>
+          </w:p>
+        </w:tc>
+        <w:tc>
+          <w:tcPr>
+            <w:tcW w:w="1872" w:type="dxa"/>
+            <w:tcBorders>
+              <w:top w:val="nil"/>
+              <w:left w:val="nil"/>
+              <w:bottom w:val="nil"/>
+              <w:right w:val="nil"/>
+            </w:tcBorders>
+            <w:shd w:val="clear" w:color="auto" w:fill="FFF2CC" w:themeFill="accent4" w:themeFillTint="33"/>
+            <w:noWrap/>
+            <w:vAlign w:val="center"/>
+            <w:hideMark/>
+          </w:tcPr>
+          <w:p>
+            <w:pPr>
+              <w:spacing w:after="0" w:line="240" w:lineRule="auto"/>
+              <w:jc w:val="center"/>
+              <w:rPr>
+                <w:rFonts w:ascii="Calibri" w:eastAsia="Times New Roman" w:hAnsi="Calibri" w:cs="Calibri"/>
+                <w:color w:val="000000"/>
+                <w:lang w:val="en-US"/>
+              </w:rPr>
+            </w:pPr>
+            <w:r>
+              <w:rPr>
+                <w:rFonts w:ascii="Calibri" w:eastAsia="Times New Roman" w:hAnsi="Calibri" w:cs="Calibri"/>
+                <w:color w:val="000000"/>
+                <w:lang w:val="en-US"/>
+              </w:rPr>
+              <w:t>0%</w:t>
+            </w:r>
+          </w:p>
+        </w:tc>
+        <w:tc>
+          <w:tcPr>
+            <w:tcW w:w="2304" w:type="dxa"/>
+            <w:tcBorders>
+              <w:top w:val="nil"/>
+              <w:left w:val="nil"/>
+              <w:bottom w:val="nil"/>
+              <w:right w:val="single" w:sz="4" w:space="0" w:color="auto"/>
+            </w:tcBorders>
+            <w:shd w:val="clear" w:color="auto" w:fill="FFF2CC" w:themeFill="accent4" w:themeFillTint="33"/>
+            <w:noWrap/>
+            <w:vAlign w:val="center"/>
+            <w:hideMark/>
+          </w:tcPr>
+          <w:p>
+            <w:pPr>
+              <w:spacing w:after="0" w:line="240" w:lineRule="auto"/>
+              <w:jc w:val="center"/>
+              <w:rPr>
+                <w:rFonts w:ascii="Calibri" w:eastAsia="Times New Roman" w:hAnsi="Calibri" w:cs="Calibri"/>
+                <w:color w:val="000000"/>
+                <w:lang w:val="en-US"/>
+              </w:rPr>
+            </w:pPr>
+            <w:r>
+              <w:rPr>
+                <w:rFonts w:ascii="Calibri" w:eastAsia="Times New Roman" w:hAnsi="Calibri" w:cs="Calibri"/>
+                <w:color w:val="000000"/>
+                <w:lang w:val="en-US"/>
+              </w:rPr>
+              <w:t>4</w:t>
+            </w:r>
+          </w:p>
+        </w:tc>
+      </w:tr>
+      <w:tr>
+        <w:trPr>
+          <w:trHeight w:val="290"/>
+        </w:trPr>
+        <w:tc>
+          <w:tcPr>
+            <w:tcW w:w="6480" w:type="dxa"/>
+            <w:tcBorders>
+              <w:top w:val="nil"/>
+              <w:left w:val="single" w:sz="4" w:space="0" w:color="auto"/>
+              <w:bottom w:val="nil"/>
+              <w:right w:val="nil"/>
+            </w:tcBorders>
+            <w:shd w:val="clear" w:color="auto" w:fill="FFF2CC" w:themeFill="accent4" w:themeFillTint="33"/>
+            <w:noWrap/>
+            <w:vAlign w:val="bottom"/>
+            <w:hideMark/>
+          </w:tcPr>
+          <w:p>
+            <w:pPr>
+              <w:spacing w:after="0" w:line="240" w:lineRule="auto"/>
+              <w:rPr>
+                <w:rFonts w:ascii="Calibri" w:eastAsia="Times New Roman" w:hAnsi="Calibri" w:cs="Calibri"/>
+                <w:color w:val="000000"/>
+                <w:lang w:val="en-US"/>
+              </w:rPr>
+            </w:pPr>
+            <w:r>
+              <w:rPr>
+                <w:rFonts w:ascii="Calibri" w:eastAsia="Times New Roman" w:hAnsi="Calibri" w:cs="Calibri"/>
+                <w:color w:val="000000"/>
+                <w:lang w:val="en-US"/>
+              </w:rPr>
+              <w:t>Alderman-Seat E, Town of Ball-Rapides (2014)</w:t>
+            </w:r>
+          </w:p>
+        </w:tc>
+        <w:tc>
+          <w:tcPr>
+            <w:tcW w:w="1872" w:type="dxa"/>
+            <w:tcBorders>
+              <w:top w:val="nil"/>
+              <w:left w:val="nil"/>
+              <w:bottom w:val="nil"/>
+              <w:right w:val="nil"/>
+            </w:tcBorders>
+            <w:shd w:val="clear" w:color="auto" w:fill="FFF2CC" w:themeFill="accent4" w:themeFillTint="33"/>
+            <w:noWrap/>
+            <w:vAlign w:val="center"/>
+            <w:hideMark/>
+          </w:tcPr>
+          <w:p>
+            <w:pPr>
+              <w:spacing w:after="0" w:line="240" w:lineRule="auto"/>
+              <w:jc w:val="center"/>
+              <w:rPr>
+                <w:rFonts w:ascii="Calibri" w:eastAsia="Times New Roman" w:hAnsi="Calibri" w:cs="Calibri"/>
+                <w:color w:val="000000"/>
+                <w:lang w:val="en-US"/>
+              </w:rPr>
+            </w:pPr>
+            <w:r>
+              <w:rPr>
+                <w:rFonts w:ascii="Calibri" w:eastAsia="Times New Roman" w:hAnsi="Calibri" w:cs="Calibri"/>
+                <w:color w:val="000000"/>
+                <w:lang w:val="en-US"/>
+              </w:rPr>
+              <w:t>0%</w:t>
+            </w:r>
+          </w:p>
+        </w:tc>
+        <w:tc>
+          <w:tcPr>
+            <w:tcW w:w="2304" w:type="dxa"/>
+            <w:tcBorders>
+              <w:top w:val="nil"/>
+              <w:left w:val="nil"/>
+              <w:bottom w:val="nil"/>
+              <w:right w:val="single" w:sz="4" w:space="0" w:color="auto"/>
+            </w:tcBorders>
+            <w:shd w:val="clear" w:color="auto" w:fill="FFF2CC" w:themeFill="accent4" w:themeFillTint="33"/>
+            <w:noWrap/>
+            <w:vAlign w:val="center"/>
+            <w:hideMark/>
+          </w:tcPr>
+          <w:p>
+            <w:pPr>
+              <w:spacing w:after="0" w:line="240" w:lineRule="auto"/>
+              <w:jc w:val="center"/>
+              <w:rPr>
+                <w:rFonts w:ascii="Calibri" w:eastAsia="Times New Roman" w:hAnsi="Calibri" w:cs="Calibri"/>
+                <w:color w:val="000000"/>
+                <w:lang w:val="en-US"/>
+              </w:rPr>
+            </w:pPr>
+            <w:r>
+              <w:rPr>
+                <w:rFonts w:ascii="Calibri" w:eastAsia="Times New Roman" w:hAnsi="Calibri" w:cs="Calibri"/>
+                <w:color w:val="000000"/>
+                <w:lang w:val="en-US"/>
+              </w:rPr>
+              <w:t>2</w:t>
+            </w:r>
+          </w:p>
+        </w:tc>
+      </w:tr>
+      <w:tr>
+        <w:trPr>
+          <w:trHeight w:val="290"/>
+        </w:trPr>
+        <w:tc>
+          <w:tcPr>
+            <w:tcW w:w="6480" w:type="dxa"/>
+            <w:tcBorders>
+              <w:top w:val="nil"/>
+              <w:left w:val="single" w:sz="4" w:space="0" w:color="auto"/>
+              <w:bottom w:val="single" w:sz="4" w:space="0" w:color="auto"/>
+              <w:right w:val="nil"/>
+            </w:tcBorders>
+            <w:shd w:val="clear" w:color="auto" w:fill="auto"/>
+            <w:noWrap/>
+            <w:vAlign w:val="bottom"/>
+            <w:hideMark/>
+          </w:tcPr>
+          <w:p>
+            <w:pPr>
+              <w:spacing w:after="0" w:line="240" w:lineRule="auto"/>
+              <w:rPr>
+                <w:rFonts w:ascii="Calibri" w:eastAsia="Times New Roman" w:hAnsi="Calibri" w:cs="Calibri"/>
+                <w:color w:val="000000"/>
+                <w:lang w:val="en-US"/>
+              </w:rPr>
+            </w:pPr>
+            <w:r>
+              <w:rPr>
+                <w:rFonts w:ascii="Calibri" w:eastAsia="Times New Roman" w:hAnsi="Calibri" w:cs="Calibri"/>
+                <w:color w:val="000000"/>
+                <w:lang w:val="en-US"/>
+              </w:rPr>
+              <w:t>Member(s) of School Board-District 1 (5 to be elected)-Vernon (2014)</w:t>
+            </w:r>
+          </w:p>
+        </w:tc>
+        <w:tc>
+          <w:tcPr>
+            <w:tcW w:w="1872" w:type="dxa"/>
+            <w:tcBorders>
+              <w:top w:val="nil"/>
+              <w:left w:val="nil"/>
+              <w:bottom w:val="single" w:sz="4" w:space="0" w:color="auto"/>
+              <w:right w:val="nil"/>
+            </w:tcBorders>
+            <w:shd w:val="clear" w:color="auto" w:fill="auto"/>
+            <w:noWrap/>
+            <w:vAlign w:val="center"/>
+            <w:hideMark/>
+          </w:tcPr>
+          <w:p>
+            <w:pPr>
+              <w:spacing w:after="0" w:line="240" w:lineRule="auto"/>
+              <w:jc w:val="center"/>
+              <w:rPr>
+                <w:rFonts w:ascii="Calibri" w:eastAsia="Times New Roman" w:hAnsi="Calibri" w:cs="Calibri"/>
+                <w:color w:val="000000"/>
+                <w:lang w:val="en-US"/>
+              </w:rPr>
+            </w:pPr>
+            <w:r>
+              <w:rPr>
+                <w:rFonts w:ascii="Calibri" w:eastAsia="Times New Roman" w:hAnsi="Calibri" w:cs="Calibri"/>
+                <w:color w:val="000000"/>
+                <w:lang w:val="en-US"/>
+              </w:rPr>
+              <w:t>0%</w:t>
+            </w:r>
+          </w:p>
+        </w:tc>
+        <w:tc>
+          <w:tcPr>
+            <w:tcW w:w="2304" w:type="dxa"/>
+            <w:tcBorders>
+              <w:top w:val="nil"/>
+              <w:left w:val="nil"/>
+              <w:bottom w:val="single" w:sz="4" w:space="0" w:color="auto"/>
+              <w:right w:val="single" w:sz="4" w:space="0" w:color="auto"/>
+            </w:tcBorders>
+            <w:shd w:val="clear" w:color="auto" w:fill="auto"/>
+            <w:noWrap/>
+            <w:vAlign w:val="center"/>
+            <w:hideMark/>
+          </w:tcPr>
+          <w:p>
+            <w:pPr>
+              <w:spacing w:after="0" w:line="240" w:lineRule="auto"/>
+              <w:jc w:val="center"/>
+              <w:rPr>
+                <w:rFonts w:ascii="Calibri" w:eastAsia="Times New Roman" w:hAnsi="Calibri" w:cs="Calibri"/>
+                <w:color w:val="000000"/>
+                <w:lang w:val="en-US"/>
+              </w:rPr>
+            </w:pPr>
+            <w:r>
+              <w:rPr>
+                <w:rFonts w:ascii="Calibri" w:eastAsia="Times New Roman" w:hAnsi="Calibri" w:cs="Calibri"/>
+                <w:color w:val="000000"/>
+                <w:lang w:val="en-US"/>
+              </w:rPr>
+              <w:t>8</w:t>
+            </w:r>
+          </w:p>
+        </w:tc>
+      </w:tr>
+    </w:tbl>
+    <w:p>
+      <w:pPr>
+        <w:rPr>
+          <w:lang w:val="en-US"/>
+        </w:rPr>
+      </w:pPr>
+      <w:r>
+        <w:rPr>
+          <w:lang w:val="en-US"/>
+        </w:rPr>
+        <w:t xml:space="preserve">Note: One council position and one selectman position </w:t>
+      </w:r>
+      <w:proofErr w:type="gramStart"/>
+      <w:r>
+        <w:rPr>
+          <w:lang w:val="en-US"/>
+        </w:rPr>
+        <w:t>appears</w:t>
+      </w:r>
+      <w:proofErr w:type="gramEnd"/>
+      <w:r>
+        <w:rPr>
+          <w:lang w:val="en-US"/>
+        </w:rPr>
+        <w:t xml:space="preserve"> on the list of least-competitive races, and constable positions appear on both lists as well, meaning all of these races are outliers</w:t>
+      </w:r>
+      <w:r>
+        <w:rPr>
+          <w:lang w:val="en-US"/>
+        </w:rPr>
+        <w:t>.</w:t>
+      </w:r>
+    </w:p>
+    <w:p>
+      <w:pPr>
+        <w:jc w:val="center"/>
+        <w:rPr>
+          <w:lang w:val="en-US"/>
+        </w:rPr>
+      </w:pPr>
+    </w:p>
+    <w:p>
+      <w:pPr>
+        <w:rPr>
+          <w:lang w:val="en-US"/>
+        </w:rPr>
+      </w:pPr>
+      <w:r>
+        <w:rPr>
+          <w:lang w:val="en-US"/>
+        </w:rPr>
+        <w:t>/*</w:t>
+      </w:r>
+      <w:proofErr w:type="gramStart"/>
+      <w:r>
+        <w:rPr>
+          <w:lang w:val="en-US"/>
+        </w:rPr>
+        <w:t xml:space="preserve">-- </w:t>
+      </w:r>
+      <w:r>
+        <w:rPr>
+          <w:lang w:val="en-US"/>
+        </w:rPr>
+        <w:t xml:space="preserve"> </w:t>
+      </w:r>
+      <w:r>
+        <w:rPr>
+          <w:lang w:val="en-US"/>
+        </w:rPr>
+        <w:t>show</w:t>
+      </w:r>
+      <w:proofErr w:type="gramEnd"/>
+      <w:r>
+        <w:rPr>
+          <w:lang w:val="en-US"/>
+        </w:rPr>
+        <w:t xml:space="preserve"> margin by parish/district</w:t>
       </w:r>
     </w:p>
     <w:p>
@@ -4001,35 +6643,22 @@
         <w:rPr>
           <w:lang w:val="en-US"/>
         </w:rPr>
-        <w:t xml:space="preserve"> Show positions with highest and lowest margins</w:t>
-      </w:r>
-    </w:p>
-    <w:p>
-      <w:pPr>
-        <w:rPr>
-          <w:lang w:val="en-US"/>
-        </w:rPr>
-      </w:pPr>
-      <w:r>
-        <w:rPr>
-          <w:lang w:val="en-US"/>
-        </w:rPr>
-        <w:t>--</w:t>
+        <w:t xml:space="preserve"> </w:t>
       </w:r>
       <w:r>
         <w:rPr>
           <w:lang w:val="en-US"/>
         </w:rPr>
-        <w:t xml:space="preserve"> Show races with the highest and lowest</w:t>
+        <w:t>show margin by number_can_per_seat</w:t>
       </w:r>
+      <w:bookmarkStart w:id="0" w:name="_GoBack"/>
+      <w:bookmarkEnd w:id="0"/>
       <w:r>
         <w:rPr>
           <w:lang w:val="en-US"/>
         </w:rPr>
         <w:t xml:space="preserve"> */</w:t>
       </w:r>
-      <w:bookmarkStart w:id="0" w:name="_GoBack"/>
-      <w:bookmarkEnd w:id="0"/>
     </w:p>
     <w:p>
       <w:pPr>

</xml_diff>